<commit_message>
worked on NP feedback
</commit_message>
<xml_diff>
--- a/doc/manuscript/coauthor_feedback/2021_02/MEE_manuscriptNP.docx
+++ b/doc/manuscript/coauthor_feedback/2021_02/MEE_manuscriptNP.docx
@@ -2540,6 +2540,7 @@
         <w:t xml:space="preserve"> package in R (van de Pol et al., 2016) to identify the most important climate driver and the time window over which its effect was strongest for each of two categories of variables: a temperature group </w:t>
       </w:r>
       <w:commentRangeStart w:id="72"/>
+      <w:commentRangeStart w:id="73"/>
       <w:r>
         <w:t>(</w:t>
       </w:r>
@@ -2640,6 +2641,13 @@
         </w:rPr>
         <w:commentReference w:id="72"/>
       </w:r>
+      <w:commentRangeEnd w:id="73"/>
+      <w:r>
+        <w:rPr>
+          <w:rStyle w:val="CommentReference"/>
+        </w:rPr>
+        <w:commentReference w:id="73"/>
+      </w:r>
       <w:r>
         <w:t xml:space="preserve">and </w:t>
       </w:r>
@@ -2865,7 +2873,7 @@
       <w:pPr>
         <w:pStyle w:val="Heading3"/>
       </w:pPr>
-      <w:bookmarkStart w:id="73" w:name="Combining"/>
+      <w:bookmarkStart w:id="74" w:name="Combining"/>
       <w:r>
         <w:t>Combining drivers in GLS model</w:t>
       </w:r>
@@ -3536,10 +3544,10 @@
       <w:pPr>
         <w:pStyle w:val="Heading1"/>
       </w:pPr>
-      <w:bookmarkStart w:id="74" w:name="Results"/>
+      <w:bookmarkStart w:id="75" w:name="Results"/>
       <w:bookmarkEnd w:id="70"/>
       <w:bookmarkEnd w:id="71"/>
-      <w:bookmarkEnd w:id="73"/>
+      <w:bookmarkEnd w:id="74"/>
       <w:r>
         <w:t>Results</w:t>
       </w:r>
@@ -3851,46 +3859,106 @@
         <w:t>climwin</w:t>
       </w:r>
       <w:r>
-        <w:t xml:space="preserve"> identified the same climate variable but different (often overlapping) time </w:t>
-      </w:r>
-      <w:commentRangeStart w:id="75"/>
-      <w:r>
+        <w:t xml:space="preserve"> identified the same climate variable but different (often overlapping</w:t>
+      </w:r>
+      <w:r>
+        <w:rPr>
+          <w:highlight w:val="yellow"/>
+          <w:rPrChange w:id="76" w:author="Teixeira, Kristina A." w:date="2021-03-24T08:21:00Z">
+            <w:rPr/>
+          </w:rPrChange>
+        </w:rPr>
+        <w:t xml:space="preserve">) time </w:t>
+      </w:r>
+      <w:commentRangeStart w:id="77"/>
+      <w:r>
+        <w:rPr>
+          <w:highlight w:val="yellow"/>
+          <w:rPrChange w:id="78" w:author="Teixeira, Kristina A." w:date="2021-03-24T08:21:00Z">
+            <w:rPr/>
+          </w:rPrChange>
+        </w:rPr>
         <w:t>windows</w:t>
       </w:r>
-      <w:commentRangeEnd w:id="75"/>
+      <w:commentRangeEnd w:id="77"/>
       <w:r>
         <w:rPr>
           <w:rStyle w:val="CommentReference"/>
-        </w:rPr>
-        <w:commentReference w:id="75"/>
-      </w:r>
-      <w:r>
+          <w:highlight w:val="yellow"/>
+          <w:rPrChange w:id="79" w:author="Teixeira, Kristina A." w:date="2021-03-24T08:21:00Z">
+            <w:rPr>
+              <w:rStyle w:val="CommentReference"/>
+            </w:rPr>
+          </w:rPrChange>
+        </w:rPr>
+        <w:commentReference w:id="77"/>
+      </w:r>
+      <w:r>
+        <w:rPr>
+          <w:highlight w:val="yellow"/>
+          <w:rPrChange w:id="80" w:author="Teixeira, Kristina A." w:date="2021-03-24T08:21:00Z">
+            <w:rPr/>
+          </w:rPrChange>
+        </w:rPr>
         <w:t xml:space="preserve"> (e.g., Fig. S20). Finally, in two cases of variables that had only weak effects and mixed responses among species in the final models (temperature variable group at HKK, precipitation variable group at </w:t>
       </w:r>
-      <w:commentRangeStart w:id="76"/>
-      <w:r>
+      <w:commentRangeStart w:id="81"/>
+      <w:r>
+        <w:rPr>
+          <w:highlight w:val="yellow"/>
+          <w:rPrChange w:id="82" w:author="Teixeira, Kristina A." w:date="2021-03-24T08:21:00Z">
+            <w:rPr/>
+          </w:rPrChange>
+        </w:rPr>
         <w:t>HF</w:t>
       </w:r>
-      <w:commentRangeEnd w:id="76"/>
+      <w:commentRangeEnd w:id="81"/>
       <w:r>
         <w:rPr>
           <w:rStyle w:val="CommentReference"/>
-        </w:rPr>
-        <w:commentReference w:id="76"/>
-      </w:r>
-      <w:r>
+          <w:highlight w:val="yellow"/>
+          <w:rPrChange w:id="83" w:author="Teixeira, Kristina A." w:date="2021-03-24T08:21:00Z">
+            <w:rPr>
+              <w:rStyle w:val="CommentReference"/>
+            </w:rPr>
+          </w:rPrChange>
+        </w:rPr>
+        <w:commentReference w:id="81"/>
+      </w:r>
+      <w:r>
+        <w:rPr>
+          <w:highlight w:val="yellow"/>
+          <w:rPrChange w:id="84" w:author="Teixeira, Kristina A." w:date="2021-03-24T08:21:00Z">
+            <w:rPr/>
+          </w:rPrChange>
+        </w:rPr>
         <w:t xml:space="preserve">), </w:t>
       </w:r>
       <w:proofErr w:type="spellStart"/>
       <w:r>
         <w:rPr>
           <w:i/>
+          <w:highlight w:val="yellow"/>
+          <w:rPrChange w:id="85" w:author="Teixeira, Kristina A." w:date="2021-03-24T08:21:00Z">
+            <w:rPr>
+              <w:i/>
+            </w:rPr>
+          </w:rPrChange>
         </w:rPr>
         <w:t>climwin</w:t>
       </w:r>
       <w:proofErr w:type="spellEnd"/>
       <w:r>
-        <w:t xml:space="preserve"> identified different climate variables and different time windows (Figs. S18, S24). Henceforth, unless otherwise noted, we focus on </w:t>
+        <w:rPr>
+          <w:highlight w:val="yellow"/>
+          <w:rPrChange w:id="86" w:author="Teixeira, Kristina A." w:date="2021-03-24T08:21:00Z">
+            <w:rPr/>
+          </w:rPrChange>
+        </w:rPr>
+        <w:t xml:space="preserve"> identified different climate variables and different time windows (Figs. S18, S24). Henceforth, unless otherwise</w:t>
+      </w:r>
+      <w:r>
+        <w:t xml:space="preserve"> noted, we focus on </w:t>
       </w:r>
       <w:r>
         <w:lastRenderedPageBreak/>
@@ -3935,16 +4003,16 @@
       <w:r>
         <w:t xml:space="preserve">Within the context of the GLS model, which tested for first- and negative second- order linear effects of both a precipitation and a temperature variable, both a precipitation and a temperature variable were included in the top model for 78% of site-species combinations (n=36 of 46; Fig. 3). There were seven site-species combinations for which </w:t>
       </w:r>
-      <w:commentRangeStart w:id="77"/>
+      <w:commentRangeStart w:id="87"/>
       <w:r>
         <w:t xml:space="preserve">only a precipitation term was significant </w:t>
       </w:r>
-      <w:commentRangeEnd w:id="77"/>
+      <w:commentRangeEnd w:id="87"/>
       <w:r>
         <w:rPr>
           <w:rStyle w:val="CommentReference"/>
         </w:rPr>
-        <w:commentReference w:id="77"/>
+        <w:commentReference w:id="87"/>
       </w:r>
       <w:r>
         <w:t>(2 at BCNM, 3 at SCBI, and 2 at LDW), two for which only a temperature term was significant (</w:t>
@@ -3967,16 +4035,16 @@
       <w:r>
         <w:t xml:space="preserve"> at NIO), and none with no significant climate responses. Precipitation and temperature variables were rarely influential over the same time </w:t>
       </w:r>
-      <w:commentRangeStart w:id="78"/>
+      <w:commentRangeStart w:id="88"/>
       <w:r>
         <w:t>window</w:t>
       </w:r>
-      <w:commentRangeEnd w:id="78"/>
+      <w:commentRangeEnd w:id="88"/>
       <w:r>
         <w:rPr>
           <w:rStyle w:val="CommentReference"/>
         </w:rPr>
-        <w:commentReference w:id="78"/>
+        <w:commentReference w:id="88"/>
       </w:r>
       <w:r>
         <w:t xml:space="preserve"> (exception: LDW). Below, we summarize the precipitation and temperature variables included in these models and their direction of response.</w:t>
@@ -4038,20 +4106,20 @@
       <w:pPr>
         <w:pStyle w:val="ImageCaption"/>
       </w:pPr>
-      <w:commentRangeStart w:id="79"/>
+      <w:commentRangeStart w:id="89"/>
       <w:r>
         <w:rPr>
           <w:b/>
         </w:rPr>
         <w:t>Figure</w:t>
       </w:r>
-      <w:commentRangeEnd w:id="79"/>
+      <w:commentRangeEnd w:id="89"/>
       <w:r>
         <w:rPr>
           <w:rStyle w:val="CommentReference"/>
           <w:i w:val="0"/>
         </w:rPr>
-        <w:commentReference w:id="79"/>
+        <w:commentReference w:id="89"/>
       </w:r>
       <w:r>
         <w:rPr>
@@ -4137,16 +4205,16 @@
       <w:r>
         <w:t xml:space="preserve"> windows over which precipitation was influential (12 mo at BCNM, 9 mo at HKK) also included the majority (BCNM) or all (HKK) of the </w:t>
       </w:r>
-      <w:commentRangeStart w:id="80"/>
+      <w:commentRangeStart w:id="90"/>
       <w:r>
         <w:t>dry season</w:t>
       </w:r>
-      <w:commentRangeEnd w:id="80"/>
+      <w:commentRangeEnd w:id="90"/>
       <w:r>
         <w:rPr>
           <w:rStyle w:val="CommentReference"/>
         </w:rPr>
-        <w:commentReference w:id="80"/>
+        <w:commentReference w:id="90"/>
       </w:r>
       <w:r>
         <w:t xml:space="preserve">. In the extratropics, the most influential windows were limited to the current spring and early summer at LDW, whereas optimal windows at three sites extended back to the previous fall (LT, CB) or summer (SCBI). At three sites (HF, ZOF, and SC), precipitation of the previous growing season was the most influential variable. Responses to </w:t>
@@ -4182,16 +4250,16 @@
       <w:r>
         <w:t xml:space="preserve"> at HF; Fig. 3). Negative second-order terms were commonly included in the best model (32 of 42 with positive first-order terms), generally resulting in a deceleration or decline at the highest levels of precipitation, but occasionally producing a unimodal (e.g., several species at SCBI) or predominantly negative response (e.g., </w:t>
       </w:r>
-      <w:commentRangeStart w:id="81"/>
+      <w:commentRangeStart w:id="91"/>
       <w:r>
         <w:t>BEAL</w:t>
       </w:r>
-      <w:commentRangeEnd w:id="81"/>
+      <w:commentRangeEnd w:id="91"/>
       <w:r>
         <w:rPr>
           <w:rStyle w:val="CommentReference"/>
         </w:rPr>
-        <w:commentReference w:id="81"/>
+        <w:commentReference w:id="91"/>
       </w:r>
       <w:r>
         <w:t xml:space="preserve"> at HF; Fig. 3).</w:t>
@@ -4355,16 +4423,16 @@
       <w:r>
         <w:t xml:space="preserve"> at BCNM were only marginally significant (Fig. 3). Optimal time windows most commonly occurred during the peak growing season of the current year (n= 5 of 10 sites), but there were cases where optimal windows occurred during the preceding dry season (BCNM), </w:t>
       </w:r>
-      <w:commentRangeStart w:id="82"/>
+      <w:commentRangeStart w:id="92"/>
       <w:r>
         <w:t>late winter/early spring (HF, ZOF</w:t>
       </w:r>
-      <w:commentRangeEnd w:id="82"/>
+      <w:commentRangeEnd w:id="92"/>
       <w:r>
         <w:rPr>
           <w:rStyle w:val="CommentReference"/>
         </w:rPr>
-        <w:commentReference w:id="82"/>
+        <w:commentReference w:id="92"/>
       </w:r>
       <w:r>
         <w:t xml:space="preserve">), or the previous growing season (NIO, CB). Within the tropics, there was minimal effect of temperature at BCNM and a negative effect of wet season </w:t>
@@ -4438,7 +4506,7 @@
       <w:r>
         <w:t xml:space="preserve"> for all three species at ZOF and </w:t>
       </w:r>
-      <w:commentRangeStart w:id="83"/>
+      <w:commentRangeStart w:id="93"/>
       <w:r>
         <w:t xml:space="preserve">of March </w:t>
       </w:r>
@@ -4462,12 +4530,12 @@
       <w:r>
         <w:t xml:space="preserve"> at HF</w:t>
       </w:r>
-      <w:commentRangeEnd w:id="83"/>
+      <w:commentRangeEnd w:id="93"/>
       <w:r>
         <w:rPr>
           <w:rStyle w:val="CommentReference"/>
         </w:rPr>
-        <w:commentReference w:id="83"/>
+        <w:commentReference w:id="93"/>
       </w:r>
       <w:r>
         <w:t xml:space="preserve">, the latter contrasting with a negative response of the other three species at HF (Fig. 3). At the highest-latitude site (SC), which has undergone rapid warming and permafrost melt, </w:t>
@@ -4481,16 +4549,16 @@
       <w:r>
         <w:t xml:space="preserve"> responded positively (but with wide 95% CI on the slope) to temperature over the full analysis period (1903-2013); however, responses were predominately positive prior to 1970 and predominantly negative </w:t>
       </w:r>
-      <w:commentRangeStart w:id="84"/>
+      <w:commentRangeStart w:id="94"/>
       <w:r>
         <w:t>afterwards</w:t>
       </w:r>
-      <w:commentRangeEnd w:id="84"/>
+      <w:commentRangeEnd w:id="94"/>
       <w:r>
         <w:rPr>
           <w:rStyle w:val="CommentReference"/>
         </w:rPr>
-        <w:commentReference w:id="84"/>
+        <w:commentReference w:id="94"/>
       </w:r>
       <w:r>
         <w:t xml:space="preserve"> (Fig. S55).</w:t>
@@ -4500,7 +4568,7 @@
       <w:pPr>
         <w:pStyle w:val="Heading2"/>
       </w:pPr>
-      <w:bookmarkStart w:id="85" w:name="Influence"/>
+      <w:bookmarkStart w:id="95" w:name="Influence"/>
       <w:r>
         <w:lastRenderedPageBreak/>
         <w:t>Influence of DBH</w:t>
@@ -4876,7 +4944,7 @@
       <w:r>
         <w:t xml:space="preserve"> for 42 of 43 species (exception</w:t>
       </w:r>
-      <w:commentRangeStart w:id="86"/>
+      <w:commentRangeStart w:id="96"/>
       <w:r>
         <w:t xml:space="preserve">: </w:t>
       </w:r>
@@ -4889,12 +4957,12 @@
       <w:r>
         <w:t xml:space="preserve"> at HF</w:t>
       </w:r>
-      <w:commentRangeEnd w:id="86"/>
+      <w:commentRangeEnd w:id="96"/>
       <w:r>
         <w:rPr>
           <w:rStyle w:val="CommentReference"/>
         </w:rPr>
-        <w:commentReference w:id="86"/>
+        <w:commentReference w:id="96"/>
       </w:r>
       <w:r>
         <w:t xml:space="preserve">), with a positive coefficient for </w:t>
@@ -5164,8 +5232,8 @@
       <w:pPr>
         <w:pStyle w:val="Heading2"/>
       </w:pPr>
-      <w:bookmarkStart w:id="87" w:name="Additive"/>
-      <w:bookmarkEnd w:id="85"/>
+      <w:bookmarkStart w:id="97" w:name="Additive"/>
+      <w:bookmarkEnd w:id="95"/>
       <w:r>
         <w:t>Additive and interactive effects of climate and DBH</w:t>
       </w:r>
@@ -5274,7 +5342,7 @@
       <w:r>
         <w:t xml:space="preserve"> </w:t>
       </w:r>
-      <w:commentRangeStart w:id="88"/>
+      <w:commentRangeStart w:id="98"/>
       <w:r>
         <w:t xml:space="preserve">tended to be least for </w:t>
       </w:r>
@@ -5285,7 +5353,7 @@
           </w:rPr>
           <m:t>RW</m:t>
         </m:r>
-        <w:commentRangeEnd w:id="88"/>
+        <w:commentRangeEnd w:id="98"/>
         <m:r>
           <m:rPr>
             <m:sty m:val="p"/>
@@ -5293,7 +5361,7 @@
           <w:rPr>
             <w:rStyle w:val="CommentReference"/>
           </w:rPr>
-          <w:commentReference w:id="88"/>
+          <w:commentReference w:id="98"/>
         </m:r>
       </m:oMath>
       <w:r>
@@ -5626,8 +5694,8 @@
       <w:pPr>
         <w:pStyle w:val="Heading2"/>
       </w:pPr>
-      <w:bookmarkStart w:id="89" w:name="Effects"/>
-      <w:bookmarkEnd w:id="87"/>
+      <w:bookmarkStart w:id="99" w:name="Effects"/>
+      <w:bookmarkEnd w:id="97"/>
       <w:r>
         <w:t>Effects of year</w:t>
       </w:r>
@@ -5874,9 +5942,9 @@
       <w:pPr>
         <w:pStyle w:val="Heading1"/>
       </w:pPr>
-      <w:bookmarkStart w:id="90" w:name="Discussion"/>
-      <w:bookmarkEnd w:id="74"/>
-      <w:bookmarkEnd w:id="89"/>
+      <w:bookmarkStart w:id="100" w:name="Discussion"/>
+      <w:bookmarkEnd w:id="75"/>
+      <w:bookmarkEnd w:id="99"/>
       <w:r>
         <w:t>Discussion</w:t>
       </w:r>
@@ -5897,7 +5965,7 @@
       <w:pPr>
         <w:pStyle w:val="Heading2"/>
       </w:pPr>
-      <w:bookmarkStart w:id="91" w:name="Climate"/>
+      <w:bookmarkStart w:id="101" w:name="Climate"/>
       <w:r>
         <w:t>Climate sensitivity</w:t>
       </w:r>
@@ -5972,16 +6040,16 @@
       <w:r>
         <w:t xml:space="preserve">), with the exception of several positive responses at times and in places where temperature was limiting (Fig. 3). These findings are generally consistent with the global-scale analysis of (Babst et al., 2019), which shows that the majority of forests globally are moisture limited and respond negatively to temperature, with a shrinking area of temperature-limited forests in cold, humid regions (with SC falling near the transition zone). Within warmer regions, forests in humid climates can sometimes benefit from warm winter or spring temperatures (Babst et al., 2019; Tumajer et al., 2017), as we show for all three species at ZOF and one of our species at HF (Fig. 3). However, the predominantly negative temperature responses (Fig. 3) imply that in most forests, tree growth is likely to be reduced by </w:t>
       </w:r>
-      <w:commentRangeStart w:id="92"/>
+      <w:commentRangeStart w:id="102"/>
       <w:r>
         <w:t>warming temperatures</w:t>
       </w:r>
-      <w:commentRangeEnd w:id="92"/>
+      <w:commentRangeEnd w:id="102"/>
       <w:r>
         <w:rPr>
           <w:rStyle w:val="CommentReference"/>
         </w:rPr>
-        <w:commentReference w:id="92"/>
+        <w:commentReference w:id="102"/>
       </w:r>
       <w:r>
         <w:t>.</w:t>
@@ -6000,44 +6068,44 @@
       <w:r>
         <w:t xml:space="preserve"> While our approach identifies similar climate sensitivities to those that would be identified using conventional methods (Figs. 2, S11-S14; Table S5), it differs in some substantive ways. First, in determining the most important climate drivers (step 1; Fig. 1), we consider the full sample of individual cores, as opposed to a residual chronology in which variance has been standardized and the individual cores have been </w:t>
       </w:r>
-      <w:commentRangeStart w:id="93"/>
+      <w:commentRangeStart w:id="103"/>
       <w:r>
         <w:t>averaged</w:t>
       </w:r>
-      <w:commentRangeEnd w:id="93"/>
+      <w:commentRangeEnd w:id="103"/>
       <w:r>
         <w:rPr>
           <w:rStyle w:val="CommentReference"/>
         </w:rPr>
-        <w:commentReference w:id="93"/>
+        <w:commentReference w:id="103"/>
       </w:r>
       <w:r>
         <w:t xml:space="preserve">. Some differences in variables identified and the slope between growth and climate are to be expected giving the methodological differences (Appendix S4); however, as a whole the identified drivers and directions of response are consistent with conventional </w:t>
       </w:r>
-      <w:commentRangeStart w:id="94"/>
+      <w:commentRangeStart w:id="104"/>
       <w:r>
         <w:t>methods</w:t>
       </w:r>
-      <w:commentRangeEnd w:id="94"/>
+      <w:commentRangeEnd w:id="104"/>
       <w:r>
         <w:rPr>
           <w:rStyle w:val="CommentReference"/>
         </w:rPr>
-        <w:commentReference w:id="94"/>
+        <w:commentReference w:id="104"/>
       </w:r>
       <w:r>
         <w:t xml:space="preserve"> (2, S11-S14; Table S5). </w:t>
       </w:r>
-      <w:commentRangeStart w:id="95"/>
+      <w:commentRangeStart w:id="105"/>
       <w:r>
         <w:t>Another</w:t>
       </w:r>
-      <w:commentRangeEnd w:id="95"/>
+      <w:commentRangeEnd w:id="105"/>
       <w:r>
         <w:rPr>
           <w:rStyle w:val="CommentReference"/>
         </w:rPr>
-        <w:commentReference w:id="95"/>
+        <w:commentReference w:id="105"/>
       </w:r>
       <w:r>
         <w:t xml:space="preserve"> way in which the current analysis differed from conventional methods is that we pooled species by site when determining the top climate drivers (step 1; Fig. 1). This decision was motivated by the expectation that differences in optimal climate windows across species in one site would be minimal compared to cross-site differences (cf. Figs. 2, 3); however, analyses focused on interspecific differences could optimize species-specific climate sensitivity estimates by fitting </w:t>
@@ -6059,16 +6127,16 @@
       <w:r>
         <w:t xml:space="preserve">Another way in which our analysis differed fundamentally from most conventional approaches was in testing for non-linear responses of growth to climate, finding that nonlinear responses were prevalent Fig. 3). This result, which is consistent with physiological expectations (REFS, Wilmking et al., 2020), indicates that the majority of tree-ring records examined here cover climate variation beyond the range over which the response is linear. The nonlinear form of most climate growth responses implies that as the climate changes, non-stationary climate responses, already common (Wilmking et al., 2020), </w:t>
       </w:r>
-      <w:commentRangeStart w:id="96"/>
+      <w:commentRangeStart w:id="106"/>
       <w:r>
         <w:t xml:space="preserve">are likely to </w:t>
       </w:r>
-      <w:commentRangeEnd w:id="96"/>
+      <w:commentRangeEnd w:id="106"/>
       <w:r>
         <w:rPr>
           <w:rStyle w:val="CommentReference"/>
         </w:rPr>
-        <w:commentReference w:id="96"/>
+        <w:commentReference w:id="106"/>
       </w:r>
       <w:r>
         <w:t>become more prevalent.</w:t>
@@ -6115,16 +6183,16 @@
       <w:r>
         <w:t xml:space="preserve"> were common (44% of cases analyzed; Figs. 5, S56, S57). The most </w:t>
       </w:r>
-      <w:commentRangeStart w:id="97"/>
+      <w:commentRangeStart w:id="107"/>
       <w:r>
         <w:t xml:space="preserve">coherent pattern observed in this analysis was a tendency for larger trees to be more sensitive to precipitation and high temperatures </w:t>
       </w:r>
-      <w:commentRangeEnd w:id="97"/>
+      <w:commentRangeEnd w:id="107"/>
       <w:r>
         <w:rPr>
           <w:rStyle w:val="CommentReference"/>
         </w:rPr>
-        <w:commentReference w:id="97"/>
+        <w:commentReference w:id="107"/>
       </w:r>
       <w:r>
         <w:t xml:space="preserve">(Fig. 5), consistent with widespread observations that larger trees are more sensitive to drought (e.g., Bennett et al., 2015; Gillerot et al., 2020; Hacket-Pain et al., 2016; McGregor et al., 2020; Pretzsch et al., 2018). An analytical structure that can account for this and other such DBH-climate interactions (e.g., Rollinson et al., 2021; Rossi et al., 2007) will be critical to using tree-ring records to understand and forecast the effects of climate on tree growth and forest productivity. We note that a modification of our analysis method (modeling </w:t>
@@ -6156,8 +6224,8 @@
       <w:pPr>
         <w:pStyle w:val="Heading2"/>
       </w:pPr>
-      <w:bookmarkStart w:id="98" w:name="Variation"/>
-      <w:bookmarkEnd w:id="91"/>
+      <w:bookmarkStart w:id="108" w:name="Variation"/>
+      <w:bookmarkEnd w:id="101"/>
       <w:r>
         <w:t xml:space="preserve">Variation with </w:t>
       </w:r>
@@ -6263,7 +6331,7 @@
           <m:t>RW</m:t>
         </m:r>
       </m:oMath>
-      <w:commentRangeStart w:id="99"/>
+      <w:commentRangeStart w:id="109"/>
       <w:r>
         <w:t>. This latter pattern is consistent with the observation that when contemporary growth rates are compared across individuals within a stand (</w:t>
       </w:r>
@@ -6298,12 +6366,12 @@
       <w:r>
         <w:t xml:space="preserve"> (e.g., K. J. Anderson-Teixeira, McGarvey, et al., 2015; Helcoski et al., 2019; Muller-Landau et al., 2006), </w:t>
       </w:r>
-      <w:commentRangeEnd w:id="99"/>
+      <w:commentRangeEnd w:id="109"/>
       <w:r>
         <w:rPr>
           <w:rStyle w:val="CommentReference"/>
         </w:rPr>
-        <w:commentReference w:id="99"/>
+        <w:commentReference w:id="109"/>
       </w:r>
       <w:r>
         <w:t>or increases and subsequently decreases (Schelhaas et al., 2018).</w:t>
@@ -6375,16 +6443,16 @@
       <w:r>
         <w:t xml:space="preserve"> are probably in part attributable to increasing allocation to reproduction (Thomas, 2011), and are also linked to slowly changing environmental conditions (e.g., </w:t>
       </w:r>
-      <w:commentRangeStart w:id="100"/>
+      <w:commentRangeStart w:id="110"/>
       <w:r>
         <w:t>successional changes in stand structure, climate change</w:t>
       </w:r>
-      <w:commentRangeEnd w:id="100"/>
+      <w:commentRangeEnd w:id="110"/>
       <w:r>
         <w:rPr>
           <w:rStyle w:val="CommentReference"/>
         </w:rPr>
-        <w:commentReference w:id="100"/>
+        <w:commentReference w:id="110"/>
       </w:r>
       <w:r>
         <w:t xml:space="preserve">). Notably, inclusion of year in the GLS models tended to reduce the magnitude of </w:t>
@@ -6438,8 +6506,8 @@
       <w:pPr>
         <w:pStyle w:val="Heading2"/>
       </w:pPr>
-      <w:bookmarkStart w:id="101" w:name="Changing"/>
-      <w:bookmarkEnd w:id="98"/>
+      <w:bookmarkStart w:id="111" w:name="Changing"/>
+      <w:bookmarkEnd w:id="108"/>
       <w:r>
         <w:t>Changing growth rates</w:t>
       </w:r>
@@ -6539,44 +6607,44 @@
       <w:r>
         <w:t xml:space="preserve">, basal area correction would generally be biased towards finding positive trends for smaller trees and negative trends for larger trees. However, our results remain subject to some potential sampling and </w:t>
       </w:r>
-      <w:commentRangeStart w:id="102"/>
+      <w:commentRangeStart w:id="112"/>
       <w:r>
         <w:t xml:space="preserve">survivorship biases </w:t>
       </w:r>
-      <w:commentRangeEnd w:id="102"/>
+      <w:commentRangeEnd w:id="112"/>
       <w:r>
         <w:rPr>
           <w:rStyle w:val="CommentReference"/>
         </w:rPr>
-        <w:commentReference w:id="102"/>
+        <w:commentReference w:id="112"/>
       </w:r>
       <w:r>
         <w:t xml:space="preserve">that can influence overall trends in positive or negative directions (Brienen et al., 2017, Fig. 6, 2012; Groenendijk et al., 2015; Nehrbass-Ahles et al., 2014). While our analysis was designed to avoid some of the most severe potential biases (Brienen et al., 2012), it is difficult, if not impossible, to control for all potential demography and </w:t>
       </w:r>
-      <w:commentRangeStart w:id="103"/>
+      <w:commentRangeStart w:id="113"/>
       <w:r>
         <w:t xml:space="preserve">survivorship biases, or to design sampling in a way that ensures unbiased representation of a species’ growth rate at all points in the history of a stand </w:t>
       </w:r>
-      <w:commentRangeEnd w:id="103"/>
+      <w:commentRangeEnd w:id="113"/>
       <w:r>
         <w:rPr>
           <w:rStyle w:val="CommentReference"/>
         </w:rPr>
-        <w:commentReference w:id="103"/>
+        <w:commentReference w:id="113"/>
       </w:r>
       <w:r>
         <w:t xml:space="preserve">(Bowman et al., 2013; Brienen et al., 2017, 2012). The observed trends should therefore be interpreted with </w:t>
       </w:r>
-      <w:commentRangeStart w:id="104"/>
+      <w:commentRangeStart w:id="114"/>
       <w:r>
         <w:t>caution</w:t>
       </w:r>
-      <w:commentRangeEnd w:id="104"/>
+      <w:commentRangeEnd w:id="114"/>
       <w:r>
         <w:rPr>
           <w:rStyle w:val="CommentReference"/>
         </w:rPr>
-        <w:commentReference w:id="104"/>
+        <w:commentReference w:id="114"/>
       </w:r>
       <w:r>
         <w:t xml:space="preserve">, and as representative of only the sampled trees, as opposed to all individuals of the species that existed throughout the time frame analyzed. Within this context, signals of changing growth rate over time are attributable to some combination of stand dynamics (e.g., recruitment and succession, changing stand structure) and environmental drivers (e.g., climate drivers other than those selected by </w:t>
@@ -6625,12 +6693,12 @@
       <w:r>
         <w:t xml:space="preserve">The majority of negative growth trends observed here (Fig. 6) are probably attributable to successional stand dynamics as cohorts and stands </w:t>
       </w:r>
-      <w:del w:id="105" w:author="Pederson, Neil" w:date="2021-03-01T12:50:00Z">
+      <w:del w:id="115" w:author="Pederson, Neil" w:date="2021-03-01T12:50:00Z">
         <w:r>
           <w:delText>age</w:delText>
         </w:r>
       </w:del>
-      <w:ins w:id="106" w:author="Pederson, Neil" w:date="2021-03-01T12:50:00Z">
+      <w:ins w:id="116" w:author="Pederson, Neil" w:date="2021-03-01T12:50:00Z">
         <w:r>
           <w:t>develop over time</w:t>
         </w:r>
@@ -6656,16 +6724,16 @@
       <w:r>
         <w:t xml:space="preserve"> at </w:t>
       </w:r>
-      <w:commentRangeStart w:id="107"/>
+      <w:commentRangeStart w:id="117"/>
       <w:r>
         <w:t>HF</w:t>
       </w:r>
-      <w:commentRangeEnd w:id="107"/>
+      <w:commentRangeEnd w:id="117"/>
       <w:r>
         <w:rPr>
           <w:rStyle w:val="CommentReference"/>
         </w:rPr>
-        <w:commentReference w:id="107"/>
+        <w:commentReference w:id="117"/>
       </w:r>
       <w:r>
         <w:t>; Figs. S1-S10), persistent differences in growth rates among individuals could produce a trend of declining growth, as faster-growing individuals reach various size thresholds earlier (Brienen et al., 2017). Such a trend is not indicative of a directional response to changing environmental conditions that would be generalizable across stands (e.g., rising atmospheric CO</w:t>
@@ -6679,16 +6747,16 @@
       <w:r>
         <w:t xml:space="preserve">), but it does indicate declining growth of the species within the </w:t>
       </w:r>
-      <w:commentRangeStart w:id="108"/>
+      <w:commentRangeStart w:id="118"/>
       <w:r>
         <w:t>stand</w:t>
       </w:r>
-      <w:commentRangeEnd w:id="108"/>
+      <w:commentRangeEnd w:id="118"/>
       <w:r>
         <w:rPr>
           <w:rStyle w:val="CommentReference"/>
         </w:rPr>
-        <w:commentReference w:id="108"/>
+        <w:commentReference w:id="118"/>
       </w:r>
       <w:r>
         <w:t xml:space="preserve">. This can occur, for example, when a species undergoes a dramatic decline in </w:t>
@@ -6726,16 +6794,16 @@
       <w:r>
         <w:t xml:space="preserve"> classes as time </w:t>
       </w:r>
-      <w:commentRangeStart w:id="109"/>
+      <w:commentRangeStart w:id="119"/>
       <w:r>
         <w:t>proceeds</w:t>
       </w:r>
-      <w:commentRangeEnd w:id="109"/>
+      <w:commentRangeEnd w:id="119"/>
       <w:r>
         <w:rPr>
           <w:rStyle w:val="CommentReference"/>
         </w:rPr>
-        <w:commentReference w:id="109"/>
+        <w:commentReference w:id="119"/>
       </w:r>
       <w:r>
         <w:t>. In secondary stands, particularly those where many of the sampled species recruited in pulses that were followed by low recruitment (e.g., SCBI, HF; Appendix S1, Figs. S1-S10), growth declines are consistent with the tendency for faster tree growth during early succession (</w:t>
@@ -6767,16 +6835,16 @@
       <w:r>
         <w:t xml:space="preserve"> at CB; Table S2) </w:t>
       </w:r>
-      <w:commentRangeStart w:id="110"/>
+      <w:commentRangeStart w:id="120"/>
       <w:r>
         <w:t>would tend to experience an increasingly competitive environment through time</w:t>
       </w:r>
-      <w:commentRangeEnd w:id="110"/>
+      <w:commentRangeEnd w:id="120"/>
       <w:r>
         <w:rPr>
           <w:rStyle w:val="CommentReference"/>
         </w:rPr>
-        <w:commentReference w:id="110"/>
+        <w:commentReference w:id="120"/>
       </w:r>
       <w:r>
         <w:t>. For more shade-tolerant species in stands with no known major disturbance within the past 1.5 centuries (ZOF, CB), mixed growth trends probably reflect some combination of successional changes and shifting competitive advantages, perhaps in part driven by changing environmental conditions (Vrška et al., 2009).</w:t>
@@ -6789,16 +6857,16 @@
       <w:r>
         <w:t xml:space="preserve">In a few instances, directional changes in growth are likely attributable to abiotic drivers. In the Czech Republic (ZOF), acid deposition dramatically reduced growth in the late 20th century, with peak influence between the 1970s and the early 1990s (Elling et al., 2009; Šamonil &amp; Vrška, 2008), as captured in our records (Fig. S63), and this influenced linear growth trends of different species in differently within the GLS </w:t>
       </w:r>
-      <w:commentRangeStart w:id="111"/>
+      <w:commentRangeStart w:id="121"/>
       <w:r>
         <w:t>model</w:t>
       </w:r>
-      <w:commentRangeEnd w:id="111"/>
+      <w:commentRangeEnd w:id="121"/>
       <w:r>
         <w:rPr>
           <w:rStyle w:val="CommentReference"/>
         </w:rPr>
-        <w:commentReference w:id="111"/>
+        <w:commentReference w:id="121"/>
       </w:r>
       <w:r>
         <w:t xml:space="preserve">. In cases such as this, a non-linear response function to </w:t>
@@ -6823,16 +6891,16 @@
       <w:r>
         <w:t xml:space="preserve"> declined, we suspect that the dominant climate drivers identified here might not fully capture a strong regional drying trend (Touchan et al., 2011; Williams et al., 2013), although sampling biases remain </w:t>
       </w:r>
-      <w:commentRangeStart w:id="112"/>
+      <w:commentRangeStart w:id="122"/>
       <w:r>
         <w:t>possible</w:t>
       </w:r>
-      <w:commentRangeEnd w:id="112"/>
+      <w:commentRangeEnd w:id="122"/>
       <w:r>
         <w:rPr>
           <w:rStyle w:val="CommentReference"/>
         </w:rPr>
-        <w:commentReference w:id="112"/>
+        <w:commentReference w:id="122"/>
       </w:r>
       <w:r>
         <w:t xml:space="preserve">. At Scotty Creek, where rapid warming and melting permafrost are altering hydraulic conditions, resulting in high mortality, growth declines, and low recruitment of </w:t>
@@ -6908,16 +6976,16 @@
       <w:r>
         <w:t xml:space="preserve"> (e.g., Girardin et al., 2016; Groenendijk et al., 2015; Hararuk et al., 2019; Walker et al., 2020), albeit contrasting with some (e.g., Hember et al., 2019; Voelker et al., 2006). A </w:t>
       </w:r>
-      <w:commentRangeStart w:id="113"/>
+      <w:commentRangeStart w:id="123"/>
       <w:r>
         <w:t>growth</w:t>
       </w:r>
-      <w:commentRangeEnd w:id="113"/>
+      <w:commentRangeEnd w:id="123"/>
       <w:r>
         <w:rPr>
           <w:rStyle w:val="CommentReference"/>
         </w:rPr>
-        <w:commentReference w:id="113"/>
+        <w:commentReference w:id="123"/>
       </w:r>
       <w:r>
         <w:t xml:space="preserve"> benefit of CO</w:t>
@@ -6954,8 +7022,8 @@
       <w:pPr>
         <w:pStyle w:val="Heading2"/>
       </w:pPr>
-      <w:bookmarkStart w:id="114" w:name="Conclusions"/>
-      <w:bookmarkEnd w:id="101"/>
+      <w:bookmarkStart w:id="124" w:name="Conclusions"/>
+      <w:bookmarkEnd w:id="111"/>
       <w:r>
         <w:lastRenderedPageBreak/>
         <w:t>Conclusions</w:t>
@@ -6968,16 +7036,16 @@
       <w:r>
         <w:t xml:space="preserve">Altogether, our analysis method reveals a much richer picture of the factors influencing tree growth than has previously been possible. Specifically, it allows us to show that growth is generally simultaneously influenced by </w:t>
       </w:r>
-      <w:commentRangeStart w:id="115"/>
+      <w:commentRangeStart w:id="125"/>
       <w:r>
         <w:t>temperature and precipitation over different time windows</w:t>
       </w:r>
-      <w:commentRangeEnd w:id="115"/>
+      <w:commentRangeEnd w:id="125"/>
       <w:r>
         <w:rPr>
           <w:rStyle w:val="CommentReference"/>
         </w:rPr>
-        <w:commentReference w:id="115"/>
+        <w:commentReference w:id="125"/>
       </w:r>
       <w:r>
         <w:t xml:space="preserve">, that nonlinear climate responses and interactive effects of climate with </w:t>
@@ -7004,16 +7072,16 @@
       <w:r>
         <w:t xml:space="preserve"> (Fig. 4), and that current or recently living trees </w:t>
       </w:r>
-      <w:commentRangeStart w:id="116"/>
+      <w:commentRangeStart w:id="126"/>
       <w:r>
         <w:t xml:space="preserve">commonly </w:t>
       </w:r>
-      <w:commentRangeEnd w:id="116"/>
+      <w:commentRangeEnd w:id="126"/>
       <w:r>
         <w:rPr>
           <w:rStyle w:val="CommentReference"/>
         </w:rPr>
-        <w:commentReference w:id="116"/>
+        <w:commentReference w:id="126"/>
       </w:r>
       <w:r>
         <w:t>show growth declines in response to some combination of stand dynamics and environmental change (Fig. 6). While traditional dendrochronology methods, particularly those focused on climate reconstruction, generally sample and analyze data in order to minimize many of these effects, they are critical for understanding forest productivity in an era of global change. As global change pressures intensify and the need to understand changing forest dynamics becomes increasingly urgent (REFS, McDowell et al., 2020), we expect that this approach will prove valuable to understanding drivers of tree growth and forest change.</w:t>
@@ -7023,9 +7091,9 @@
       <w:pPr>
         <w:pStyle w:val="Heading1"/>
       </w:pPr>
-      <w:bookmarkStart w:id="117" w:name="Acknowledgements"/>
-      <w:bookmarkEnd w:id="90"/>
-      <w:bookmarkEnd w:id="114"/>
+      <w:bookmarkStart w:id="127" w:name="Acknowledgements"/>
+      <w:bookmarkEnd w:id="100"/>
+      <w:bookmarkEnd w:id="124"/>
       <w:r>
         <w:t>Acknowledgements</w:t>
       </w:r>
@@ -7042,8 +7110,8 @@
       <w:pPr>
         <w:pStyle w:val="Heading1"/>
       </w:pPr>
-      <w:bookmarkStart w:id="118" w:name="Authors"/>
-      <w:bookmarkEnd w:id="117"/>
+      <w:bookmarkStart w:id="128" w:name="Authors"/>
+      <w:bookmarkEnd w:id="127"/>
       <w:r>
         <w:t>Authors’ contributions</w:t>
       </w:r>
@@ -7060,8 +7128,8 @@
       <w:pPr>
         <w:pStyle w:val="Heading1"/>
       </w:pPr>
-      <w:bookmarkStart w:id="119" w:name="Data"/>
-      <w:bookmarkEnd w:id="118"/>
+      <w:bookmarkStart w:id="129" w:name="Data"/>
+      <w:bookmarkEnd w:id="128"/>
       <w:r>
         <w:t>Data availability</w:t>
       </w:r>
@@ -7078,8 +7146,8 @@
       <w:pPr>
         <w:pStyle w:val="Heading1"/>
       </w:pPr>
-      <w:bookmarkStart w:id="120" w:name="Supplementary"/>
-      <w:bookmarkEnd w:id="119"/>
+      <w:bookmarkStart w:id="130" w:name="Supplementary"/>
+      <w:bookmarkEnd w:id="129"/>
       <w:r>
         <w:t>Supplementary files</w:t>
       </w:r>
@@ -7307,8 +7375,8 @@
       <w:pPr>
         <w:pStyle w:val="Heading1"/>
       </w:pPr>
-      <w:bookmarkStart w:id="121" w:name="References"/>
-      <w:bookmarkEnd w:id="120"/>
+      <w:bookmarkStart w:id="131" w:name="References"/>
+      <w:bookmarkEnd w:id="130"/>
       <w:r>
         <w:t>References</w:t>
       </w:r>
@@ -7317,8 +7385,8 @@
       <w:pPr>
         <w:pStyle w:val="Bibliography"/>
       </w:pPr>
-      <w:bookmarkStart w:id="122" w:name="ref-alexander_potential_2019"/>
-      <w:bookmarkStart w:id="123" w:name="refs"/>
+      <w:bookmarkStart w:id="132" w:name="ref-alexander_potential_2019"/>
+      <w:bookmarkStart w:id="133" w:name="refs"/>
       <w:r>
         <w:t xml:space="preserve">Alexander, M. R., Pearl, J. K., Bishop, D. A., Cook, E. R., Anchukaitis, K. J., &amp; Pederson, N. (2019). The potential to strengthen temperature reconstructions in ecoregions with limited tree line using a multispecies approach. </w:t>
       </w:r>
@@ -7353,8 +7421,8 @@
       <w:pPr>
         <w:pStyle w:val="Bibliography"/>
       </w:pPr>
-      <w:bookmarkStart w:id="124" w:name="ref-alexander_relative_2018"/>
-      <w:bookmarkEnd w:id="122"/>
+      <w:bookmarkStart w:id="134" w:name="ref-alexander_relative_2018"/>
+      <w:bookmarkEnd w:id="132"/>
       <w:r>
         <w:t xml:space="preserve">Alexander, M. R., Rollinson, C. R., Babst, F., Trouet, V., &amp; Moore, D. J. P. (2018). Relative influences of multiple sources of uncertainty on cumulative and incremental tree-ring-derived aboveground biomass estimates. </w:t>
       </w:r>
@@ -7389,8 +7457,8 @@
       <w:pPr>
         <w:pStyle w:val="Bibliography"/>
       </w:pPr>
-      <w:bookmarkStart w:id="125" w:name="ref-alfaro-sanchez_growth_2017"/>
-      <w:bookmarkEnd w:id="124"/>
+      <w:bookmarkStart w:id="135" w:name="ref-alfaro-sanchez_growth_2017"/>
+      <w:bookmarkEnd w:id="134"/>
       <w:r>
         <w:t xml:space="preserve">Alfaro-Sánchez, R., Muller-Landau, H. C., Wright, S. J., &amp; Camarero, J. J. (2017). Growth and reproduction respond differently to climate in three Neotropical tree species. </w:t>
       </w:r>
@@ -7416,8 +7484,8 @@
       <w:pPr>
         <w:pStyle w:val="Bibliography"/>
       </w:pPr>
-      <w:bookmarkStart w:id="126" w:name="ref-amoroso_dendroecology_2017"/>
-      <w:bookmarkEnd w:id="125"/>
+      <w:bookmarkStart w:id="136" w:name="ref-amoroso_dendroecology_2017"/>
+      <w:bookmarkEnd w:id="135"/>
       <w:r>
         <w:lastRenderedPageBreak/>
         <w:t xml:space="preserve">Amoroso, M. M., Daniels, L., Baker, P. J., &amp; Camarero, J. J. (Eds.). (2017). </w:t>
@@ -7444,8 +7512,8 @@
       <w:pPr>
         <w:pStyle w:val="Bibliography"/>
       </w:pPr>
-      <w:bookmarkStart w:id="127" w:name="X7472afe191c4e6f910d2bf0bfbf82e114a2f267"/>
-      <w:bookmarkEnd w:id="126"/>
+      <w:bookmarkStart w:id="137" w:name="X7472afe191c4e6f910d2bf0bfbf82e114a2f267"/>
+      <w:bookmarkEnd w:id="136"/>
       <w:r>
         <w:t xml:space="preserve">Anderson-Teixeira, K., Gonzalez, B., ForestGEO, McGregor, I., Gonzalez-Akre, E., RHelcoski, Herrmann, V., Kim, A. Y., Terrell, A., &amp; Camerondow35. (2020). </w:t>
       </w:r>
@@ -7471,8 +7539,8 @@
       <w:pPr>
         <w:pStyle w:val="Bibliography"/>
       </w:pPr>
-      <w:bookmarkStart w:id="128" w:name="X004b0b0adcb3b0fd197baeba21c22fc647d3498"/>
-      <w:bookmarkEnd w:id="127"/>
+      <w:bookmarkStart w:id="138" w:name="X004b0b0adcb3b0fd197baeba21c22fc647d3498"/>
+      <w:bookmarkEnd w:id="137"/>
       <w:r>
         <w:t xml:space="preserve">Anderson-Teixeira, K. J., Davies, S. J., Bennett, A. C., Gonzalez-Akre, E. B., Muller-Landau, H. C., Joseph Wright, S., Abu Salim, K., Almeyda Zambrano, A. M., Alonso, A., Baltzer, J. L., Basset, Y., Bourg, N. A., Broadbent, E. N., Brockelman, W. Y., Bunyavejchewin, S., Burslem, D. F. R. P., Butt, N., Cao, M., Cardenas, D., … Zimmerman, J. (2015). CTFS-ForestGEO : A worldwide network monitoring forests in an era of global change. </w:t>
       </w:r>
@@ -7507,8 +7575,8 @@
       <w:pPr>
         <w:pStyle w:val="Bibliography"/>
       </w:pPr>
-      <w:bookmarkStart w:id="129" w:name="ref-anderson-teixeira_size-related_2015"/>
-      <w:bookmarkEnd w:id="128"/>
+      <w:bookmarkStart w:id="139" w:name="ref-anderson-teixeira_size-related_2015"/>
+      <w:bookmarkEnd w:id="138"/>
       <w:r>
         <w:t xml:space="preserve">Anderson-Teixeira, K. J., McGarvey, J. C., Muller-Landau, H. C., Park, J. Y., Gonzalez-Akre, E. B., Herrmann, V., Bennett, A. C., So, C. V., Bourg, N. A., Thompson, J. R., McMahon, S. M., &amp; McShea, W. J. (2015). Size-related scaling of tree form and function in a mixed-age forest. </w:t>
       </w:r>
@@ -7543,8 +7611,8 @@
       <w:pPr>
         <w:pStyle w:val="Bibliography"/>
       </w:pPr>
-      <w:bookmarkStart w:id="130" w:name="ref-babst_when_2018"/>
-      <w:bookmarkEnd w:id="129"/>
+      <w:bookmarkStart w:id="140" w:name="ref-babst_when_2018"/>
+      <w:bookmarkEnd w:id="139"/>
       <w:r>
         <w:t xml:space="preserve">Babst, F., Bodesheim, P., Charney, N., Friend, A. D., Girardin, M. P., Klesse, S., Moore, D. J. P., Seftigen, K., Björklund, J., Bouriaud, O., Dawson, A., DeRose, R. J., Dietze, M. C., Eckes, A. H., Enquist, B., Frank, D. C., Mahecha, M. D., Poulter, B., Record, S., … Evans, M. E. K. (2018). When tree rings go global: Challenges and opportunities for retro- and prospective insight. </w:t>
       </w:r>
@@ -7579,8 +7647,8 @@
       <w:pPr>
         <w:pStyle w:val="Bibliography"/>
       </w:pPr>
-      <w:bookmarkStart w:id="131" w:name="ref-babst_twentieth_2019"/>
-      <w:bookmarkEnd w:id="130"/>
+      <w:bookmarkStart w:id="141" w:name="ref-babst_twentieth_2019"/>
+      <w:bookmarkEnd w:id="140"/>
       <w:r>
         <w:t xml:space="preserve">Babst, F., Bouriaud, O., Poulter, B., Trouet, V., Girardin, M. P., &amp; Frank, D. C. (2019). Twentieth century redistribution in climatic drivers of global tree growth. </w:t>
       </w:r>
@@ -7615,8 +7683,8 @@
       <w:pPr>
         <w:pStyle w:val="Bibliography"/>
       </w:pPr>
-      <w:bookmarkStart w:id="132" w:name="ref-banbury_morgan_global_nodate"/>
-      <w:bookmarkEnd w:id="131"/>
+      <w:bookmarkStart w:id="142" w:name="ref-banbury_morgan_global_nodate"/>
+      <w:bookmarkEnd w:id="141"/>
       <w:r>
         <w:t xml:space="preserve">Banbury Morgan, B., Herrmann, V., Kunert, N., Bond-Lamberty, B., Muller-Landau, H. C., &amp; Anderson-Teixeira, K. J. (in press). Global patterns of forest autotrophic carbon fluxes. </w:t>
       </w:r>
@@ -7634,8 +7702,8 @@
       <w:pPr>
         <w:pStyle w:val="Bibliography"/>
       </w:pPr>
-      <w:bookmarkStart w:id="133" w:name="ref-beedlow_importance_2013"/>
-      <w:bookmarkEnd w:id="132"/>
+      <w:bookmarkStart w:id="143" w:name="ref-beedlow_importance_2013"/>
+      <w:bookmarkEnd w:id="142"/>
       <w:r>
         <w:t xml:space="preserve">Beedlow, P. A., Lee, E. H., Tingey, D. T., Waschmann, R. S., &amp; Burdick, C. A. (2013). The importance of seasonal temperature and moisture patterns on growth of Douglas-fir in western Oregon, USA. </w:t>
       </w:r>
@@ -7670,8 +7738,8 @@
       <w:pPr>
         <w:pStyle w:val="Bibliography"/>
       </w:pPr>
-      <w:bookmarkStart w:id="134" w:name="ref-bennett_larger_2015"/>
-      <w:bookmarkEnd w:id="133"/>
+      <w:bookmarkStart w:id="144" w:name="ref-bennett_larger_2015"/>
+      <w:bookmarkEnd w:id="143"/>
       <w:r>
         <w:t xml:space="preserve">Bennett, A. C., McDowell, N. G., Allen, C. D., &amp; Anderson-Teixeira, K. J. (2015). Larger trees suffer most during drought in forests worldwide. </w:t>
       </w:r>
@@ -7706,8 +7774,8 @@
       <w:pPr>
         <w:pStyle w:val="Bibliography"/>
       </w:pPr>
-      <w:bookmarkStart w:id="135" w:name="ref-biondi_theory-driven_2008"/>
-      <w:bookmarkEnd w:id="134"/>
+      <w:bookmarkStart w:id="145" w:name="ref-biondi_theory-driven_2008"/>
+      <w:bookmarkEnd w:id="144"/>
       <w:r>
         <w:t xml:space="preserve">Biondi, F., &amp; Qeadan, F. (2008). A Theory-Driven Approach to Tree-Ring Standardization: Defining the Biological Trend from Expected Basal Area Increment. </w:t>
       </w:r>
@@ -7742,8 +7810,8 @@
       <w:pPr>
         <w:pStyle w:val="Bibliography"/>
       </w:pPr>
-      <w:bookmarkStart w:id="136" w:name="ref-birch_birch_2020"/>
-      <w:bookmarkEnd w:id="135"/>
+      <w:bookmarkStart w:id="146" w:name="ref-birch_birch_2020"/>
+      <w:bookmarkEnd w:id="145"/>
       <w:r>
         <w:lastRenderedPageBreak/>
         <w:t xml:space="preserve">Birch, J. D., DeRose, R. J., &amp; Lutz, J. A. (2020a). Birch - Cedar Breaks National Monument - ABBI - ITRDB UT545. </w:t>
@@ -7770,8 +7838,8 @@
       <w:pPr>
         <w:pStyle w:val="Bibliography"/>
       </w:pPr>
-      <w:bookmarkStart w:id="137" w:name="ref-birch_birch_2020-2"/>
-      <w:bookmarkEnd w:id="136"/>
+      <w:bookmarkStart w:id="147" w:name="ref-birch_birch_2020-2"/>
+      <w:bookmarkEnd w:id="146"/>
       <w:r>
         <w:t xml:space="preserve">Birch, J. D., DeRose, R. J., &amp; Lutz, J. A. (2020b). Birch - Cedar Breaks National Monument - PCEN - ITRDB UT546. </w:t>
       </w:r>
@@ -7797,8 +7865,8 @@
       <w:pPr>
         <w:pStyle w:val="Bibliography"/>
       </w:pPr>
-      <w:bookmarkStart w:id="138" w:name="ref-birch_birch_2020-3"/>
-      <w:bookmarkEnd w:id="137"/>
+      <w:bookmarkStart w:id="148" w:name="ref-birch_birch_2020-3"/>
+      <w:bookmarkEnd w:id="147"/>
       <w:r>
         <w:t xml:space="preserve">Birch, J. D., DeRose, R. J., &amp; Lutz, J. A. (2020c). Birch - Cedar Breaks National Monument - PIFL - ITRDB UT547. </w:t>
       </w:r>
@@ -7824,8 +7892,8 @@
       <w:pPr>
         <w:pStyle w:val="Bibliography"/>
       </w:pPr>
-      <w:bookmarkStart w:id="139" w:name="ref-birch_birch_2020-4"/>
-      <w:bookmarkEnd w:id="138"/>
+      <w:bookmarkStart w:id="149" w:name="ref-birch_birch_2020-4"/>
+      <w:bookmarkEnd w:id="148"/>
       <w:r>
         <w:t xml:space="preserve">Birch, J. D., DeRose, R. J., &amp; Lutz, J. A. (2020d). Birch - Cedar Breaks National Monument - PSME - ITRDB UT548. </w:t>
       </w:r>
@@ -7851,8 +7919,8 @@
       <w:pPr>
         <w:pStyle w:val="Bibliography"/>
       </w:pPr>
-      <w:bookmarkStart w:id="140" w:name="ref-bowman_detecting_2013"/>
-      <w:bookmarkEnd w:id="139"/>
+      <w:bookmarkStart w:id="150" w:name="ref-bowman_detecting_2013"/>
+      <w:bookmarkEnd w:id="149"/>
       <w:r>
         <w:t xml:space="preserve">Bowman, D. M. J. S., Brienen, R. J. W., Gloor, E., Phillips, O. L., &amp; Prior, L. D. (2013). Detecting trends in tree growth: Not so simple. </w:t>
       </w:r>
@@ -7887,8 +7955,8 @@
       <w:pPr>
         <w:pStyle w:val="Bibliography"/>
       </w:pPr>
-      <w:bookmarkStart w:id="141" w:name="ref-braker_measuring_2002"/>
-      <w:bookmarkEnd w:id="140"/>
+      <w:bookmarkStart w:id="151" w:name="ref-braker_measuring_2002"/>
+      <w:bookmarkEnd w:id="150"/>
       <w:r>
         <w:t xml:space="preserve">Bräker, O. U. (2002). Measuring and data processing in tree-ring research  a methodological introduction. </w:t>
       </w:r>
@@ -7923,8 +7991,8 @@
       <w:pPr>
         <w:pStyle w:val="Bibliography"/>
       </w:pPr>
-      <w:bookmarkStart w:id="142" w:name="ref-brienen_detecting_2012"/>
-      <w:bookmarkEnd w:id="141"/>
+      <w:bookmarkStart w:id="152" w:name="ref-brienen_detecting_2012"/>
+      <w:bookmarkEnd w:id="151"/>
       <w:r>
         <w:t xml:space="preserve">Brienen, R. J. W., Gloor, E., &amp; Zuidema, P. A. (2012). Detecting evidence for CO </w:t>
       </w:r>
@@ -7977,8 +8045,8 @@
       <w:pPr>
         <w:pStyle w:val="Bibliography"/>
       </w:pPr>
-      <w:bookmarkStart w:id="143" w:name="ref-brienen_tree_2017"/>
-      <w:bookmarkEnd w:id="142"/>
+      <w:bookmarkStart w:id="153" w:name="ref-brienen_tree_2017"/>
+      <w:bookmarkEnd w:id="152"/>
       <w:r>
         <w:t xml:space="preserve">Brienen, R. J. W., Gloor, M., &amp; Ziv, G. (2017). Tree demography dominates long-term growth trends inferred from tree rings. </w:t>
       </w:r>
@@ -8013,8 +8081,8 @@
       <w:pPr>
         <w:pStyle w:val="Bibliography"/>
       </w:pPr>
-      <w:bookmarkStart w:id="144" w:name="ref-bumann_assessing_2019"/>
-      <w:bookmarkEnd w:id="143"/>
+      <w:bookmarkStart w:id="154" w:name="ref-bumann_assessing_2019"/>
+      <w:bookmarkEnd w:id="153"/>
       <w:r>
         <w:t xml:space="preserve">Bumann, E., Awada, T., Wardlow, B., Hayes, M., Okalebo, J., Helzer, C., Mazis, A., Hiller, J., &amp; Cherubini, P. (2019). Assessing responses of </w:t>
       </w:r>
@@ -8067,8 +8135,8 @@
       <w:pPr>
         <w:pStyle w:val="Bibliography"/>
       </w:pPr>
-      <w:bookmarkStart w:id="145" w:name="ref-buntgen_2500_2011"/>
-      <w:bookmarkEnd w:id="144"/>
+      <w:bookmarkStart w:id="155" w:name="ref-buntgen_2500_2011"/>
+      <w:bookmarkEnd w:id="154"/>
       <w:r>
         <w:t xml:space="preserve">Buntgen, U., Tegel, W., Nicolussi, K., McCormick, M., Frank, D., Trouet, V., Kaplan, J. O., Herzig, F., Heussner, K.-U., Wanner, H., Luterbacher, J., &amp; Esper, J. (2011). 2500 Years of European Climate Variability and Human Susceptibility. </w:t>
       </w:r>
@@ -8103,8 +8171,8 @@
       <w:pPr>
         <w:pStyle w:val="Bibliography"/>
       </w:pPr>
-      <w:bookmarkStart w:id="146" w:name="ref-cailleret_synthesis_2017"/>
-      <w:bookmarkEnd w:id="145"/>
+      <w:bookmarkStart w:id="156" w:name="ref-cailleret_synthesis_2017"/>
+      <w:bookmarkEnd w:id="155"/>
       <w:r>
         <w:t xml:space="preserve">Cailleret, M., Jansen, S., Robert, E. M. R., Desoto, L., Aakala, T., Antos, J. A., Beikircher, B., Bigler, C., Bugmann, H., Caccianiga, M., Čada, V., Camarero, J. J., Cherubini, P., Cochard, H., Coyea, M. R., Čufar, K., Das, A. J., Davi, H., Delzon, S., … Martínez-Vilalta, J. (2017). A synthesis </w:t>
       </w:r>
@@ -8143,8 +8211,8 @@
       <w:pPr>
         <w:pStyle w:val="Bibliography"/>
       </w:pPr>
-      <w:bookmarkStart w:id="147" w:name="ref-cavin_highest_2017"/>
-      <w:bookmarkEnd w:id="146"/>
+      <w:bookmarkStart w:id="157" w:name="ref-cavin_highest_2017"/>
+      <w:bookmarkEnd w:id="156"/>
       <w:r>
         <w:t xml:space="preserve">Cavin, L., &amp; Jump, A. S. (2017). Highest drought sensitivity and lowest resistance to growth suppression are found in the range core of the tree Fagus sylvatica L. Not the equatorial range edge. </w:t>
       </w:r>
@@ -8179,8 +8247,8 @@
       <w:pPr>
         <w:pStyle w:val="Bibliography"/>
       </w:pPr>
-      <w:bookmarkStart w:id="148" w:name="ref-charney_observed_2016"/>
-      <w:bookmarkEnd w:id="147"/>
+      <w:bookmarkStart w:id="158" w:name="ref-charney_observed_2016"/>
+      <w:bookmarkEnd w:id="157"/>
       <w:r>
         <w:t xml:space="preserve">Charney, N. D., Babst, F., Poulter, B., Record, S., Trouet, V. M., Frank, D., Enquist, B. J., &amp; Evans, M. E. K. (2016). Observed forest sensitivity to climate implies large changes in 21st century North American forest growth. </w:t>
       </w:r>
@@ -8215,8 +8283,8 @@
       <w:pPr>
         <w:pStyle w:val="Bibliography"/>
       </w:pPr>
-      <w:bookmarkStart w:id="149" w:name="ref-cherubini_potential_1998"/>
-      <w:bookmarkEnd w:id="148"/>
+      <w:bookmarkStart w:id="159" w:name="ref-cherubini_potential_1998"/>
+      <w:bookmarkEnd w:id="158"/>
       <w:r>
         <w:t xml:space="preserve">Cherubini, P., Dobbertin, M., &amp; Innes, J. L. (1998). Potential sampling bias in long-term forest growth trends reconstructed from tree rings: A case study from the Italian Alps. </w:t>
       </w:r>
@@ -8251,8 +8319,8 @@
       <w:pPr>
         <w:pStyle w:val="Bibliography"/>
       </w:pPr>
-      <w:bookmarkStart w:id="150" w:name="ref-cook_climate_1989"/>
-      <w:bookmarkEnd w:id="149"/>
+      <w:bookmarkStart w:id="160" w:name="ref-cook_climate_1989"/>
+      <w:bookmarkEnd w:id="159"/>
       <w:r>
         <w:t xml:space="preserve">Cook, E. R., &amp; Johnson, ArthurH. (1989). Climate change and forest decline: A review of the red spruce case. </w:t>
       </w:r>
@@ -8287,8 +8355,8 @@
       <w:pPr>
         <w:pStyle w:val="Bibliography"/>
       </w:pPr>
-      <w:bookmarkStart w:id="151" w:name="ref-cook_calculating_1997"/>
-      <w:bookmarkEnd w:id="150"/>
+      <w:bookmarkStart w:id="161" w:name="ref-cook_calculating_1997"/>
+      <w:bookmarkEnd w:id="160"/>
       <w:r>
         <w:t xml:space="preserve">Cook, E. R., &amp; Peters, K. (1997). Calculating unbiased tree-ring indices for the study of climatic and environmental change. </w:t>
       </w:r>
@@ -8323,8 +8391,8 @@
       <w:pPr>
         <w:pStyle w:val="Bibliography"/>
       </w:pPr>
-      <w:bookmarkStart w:id="152" w:name="ref-davies_forestgeo_2021"/>
-      <w:bookmarkEnd w:id="151"/>
+      <w:bookmarkStart w:id="162" w:name="ref-davies_forestgeo_2021"/>
+      <w:bookmarkEnd w:id="161"/>
       <w:r>
         <w:t xml:space="preserve">Davies, S. J., Abiem, I., Abu Salim, K., Aguilar, S., Allen, D., Alonso, A., Anderson-Teixeira, K., Andrade, A., Arellano, G., Ashton, P. S., Baker, P. J., Baker, M. E., Baltzer, J. L., Basset, Y., Bissiengou, P., Bohlman, S., Bourg, N. A., Brockelman, W. Y., Bunyavejchewin, S., … Zuleta, D. (2021). ForestGEO: Understanding forest diversity and dynamics through a global observatory network. </w:t>
       </w:r>
@@ -8359,8 +8427,8 @@
       <w:pPr>
         <w:pStyle w:val="Bibliography"/>
       </w:pPr>
-      <w:bookmarkStart w:id="153" w:name="ref-davis_forest_2009"/>
-      <w:bookmarkEnd w:id="152"/>
+      <w:bookmarkStart w:id="163" w:name="ref-davis_forest_2009"/>
+      <w:bookmarkEnd w:id="162"/>
       <w:r>
         <w:t xml:space="preserve">Davis, S. C., Hessl, A. E., Scott, C. J., Adams, M. B., &amp; Thomas, R. B. (2009). Forest carbon sequestration changes in response to timber harvest. </w:t>
       </w:r>
@@ -8395,8 +8463,8 @@
       <w:pPr>
         <w:pStyle w:val="Bibliography"/>
       </w:pPr>
-      <w:bookmarkStart w:id="154" w:name="ref-dearborn_permafrost_2020"/>
-      <w:bookmarkEnd w:id="153"/>
+      <w:bookmarkStart w:id="164" w:name="ref-dearborn_permafrost_2020"/>
+      <w:bookmarkEnd w:id="163"/>
       <w:r>
         <w:t xml:space="preserve">Dearborn, K. D., Wallace, C. A., Patankar, R., &amp; Baltzer, J. L. (2020). Permafrost thaw in boreal peatlands is rapidly altering forest community composition. </w:t>
       </w:r>
@@ -8422,8 +8490,8 @@
       <w:pPr>
         <w:pStyle w:val="Bibliography"/>
       </w:pPr>
-      <w:bookmarkStart w:id="155" w:name="ref-desoto_low_2020"/>
-      <w:bookmarkEnd w:id="154"/>
+      <w:bookmarkStart w:id="165" w:name="ref-desoto_low_2020"/>
+      <w:bookmarkEnd w:id="164"/>
       <w:r>
         <w:t xml:space="preserve">DeSoto, L., Cailleret, M., Sterck, F., Jansen, S., Kramer, K., Robert, E. M. R., Aakala, T., Amoroso, M. M., Bigler, C., Camarero, J. J., Čufar, K., Gea-Izquierdo, G., Gillner, S., Haavik, L. J., Hereş, A.-M., Kane, J. M., Kharuk, V. I., Kitzberger, T., Klein, T., … Martínez-Vilalta, J. (2020). Low growth resilience to drought is related to future mortality risk in trees. </w:t>
       </w:r>
@@ -8458,8 +8526,8 @@
       <w:pPr>
         <w:pStyle w:val="Bibliography"/>
       </w:pPr>
-      <w:bookmarkStart w:id="156" w:name="ref-dye_comparing_2016"/>
-      <w:bookmarkEnd w:id="155"/>
+      <w:bookmarkStart w:id="166" w:name="ref-dye_comparing_2016"/>
+      <w:bookmarkEnd w:id="165"/>
       <w:r>
         <w:t xml:space="preserve">Dye, A., Barker Plotkin, A., Bishop, D., Pederson, N., Poulter, B., &amp; Hessl, A. (2016). Comparing tree-ring and permanent plot estimates of aboveground net primary production in three eastern U.S. forests. </w:t>
       </w:r>
@@ -8494,8 +8562,8 @@
       <w:pPr>
         <w:pStyle w:val="Bibliography"/>
       </w:pPr>
-      <w:bookmarkStart w:id="157" w:name="ref-elling_dendroecological_2009"/>
-      <w:bookmarkEnd w:id="156"/>
+      <w:bookmarkStart w:id="167" w:name="ref-elling_dendroecological_2009"/>
+      <w:bookmarkEnd w:id="166"/>
       <w:r>
         <w:lastRenderedPageBreak/>
         <w:t xml:space="preserve">Elling, W., Dittmar, C., Pfaffelmoser, K., &amp; Rötzer, T. (2009). Dendroecological assessment of the complex causes of decline and recovery of the growth of silver fir (Abies alba Mill.) In Southern Germany. </w:t>
@@ -8531,8 +8599,8 @@
       <w:pPr>
         <w:pStyle w:val="Bibliography"/>
       </w:pPr>
-      <w:bookmarkStart w:id="158" w:name="ref-enquist_global_2002"/>
-      <w:bookmarkEnd w:id="157"/>
+      <w:bookmarkStart w:id="168" w:name="ref-enquist_global_2002"/>
+      <w:bookmarkEnd w:id="167"/>
       <w:r>
         <w:t xml:space="preserve">Enquist, B. J., &amp; Niklas, K. J. (2002). Global Allocation Rules for Patterns of Biomass Partitioning in Seed Plants. </w:t>
       </w:r>
@@ -8567,8 +8635,8 @@
       <w:pPr>
         <w:pStyle w:val="Bibliography"/>
       </w:pPr>
-      <w:bookmarkStart w:id="159" w:name="ref-esper_divergence_2009"/>
-      <w:bookmarkEnd w:id="158"/>
+      <w:bookmarkStart w:id="169" w:name="ref-esper_divergence_2009"/>
+      <w:bookmarkEnd w:id="168"/>
       <w:r>
         <w:t xml:space="preserve">Esper, J., &amp; Frank, D. (2009). Divergence pitfalls in tree-ring research. </w:t>
       </w:r>
@@ -8603,8 +8671,8 @@
       <w:pPr>
         <w:pStyle w:val="Bibliography"/>
       </w:pPr>
-      <w:bookmarkStart w:id="160" w:name="ref-evans_fusing_2017"/>
-      <w:bookmarkEnd w:id="159"/>
+      <w:bookmarkStart w:id="170" w:name="ref-evans_fusing_2017"/>
+      <w:bookmarkEnd w:id="169"/>
       <w:r>
         <w:t xml:space="preserve">Evans, M. E. K., Falk, D. A., Arizpe, A., Swetnam, T. L., Babst, F., &amp; Holsinger, K. E. (2017). Fusing tree-ring and forest inventory data to infer influences on tree growth. </w:t>
       </w:r>
@@ -8639,8 +8707,8 @@
       <w:pPr>
         <w:pStyle w:val="Bibliography"/>
       </w:pPr>
-      <w:bookmarkStart w:id="161" w:name="ref-finzi_carbon_2020"/>
-      <w:bookmarkEnd w:id="160"/>
+      <w:bookmarkStart w:id="171" w:name="ref-finzi_carbon_2020"/>
+      <w:bookmarkEnd w:id="170"/>
       <w:r>
         <w:t xml:space="preserve">Finzi, A. C., Giasson, M.-A., Plotkin, A. A. B., Aber, J. D., Boose, E. R., Davidson, E. A., Dietze, M. C., Ellison, A. M., Frey, S. D., Goldman, E., Keenan, T. F., Melillo, J. M., Munger, J. W., Nadelhoffer, K. J., Ollinger, S. V., Orwig, D. A., Pederson, N., Richardson, A. D., Savage, K., … Foster, D. R. (2020). Carbon budget of the Harvard Forest Long-Term Ecological Research site: Pattern, process, and response to global change. </w:t>
       </w:r>
@@ -8675,8 +8743,8 @@
       <w:pPr>
         <w:pStyle w:val="Bibliography"/>
       </w:pPr>
-      <w:bookmarkStart w:id="162" w:name="ref-forrester_does_2021"/>
-      <w:bookmarkEnd w:id="161"/>
+      <w:bookmarkStart w:id="172" w:name="ref-forrester_does_2021"/>
+      <w:bookmarkEnd w:id="171"/>
       <w:r>
         <w:t xml:space="preserve">Forrester, D. I. (2021). Does individual-tree biomass growth increase continuously with tree size? </w:t>
       </w:r>
@@ -8711,8 +8779,8 @@
       <w:pPr>
         <w:pStyle w:val="Bibliography"/>
       </w:pPr>
-      <w:bookmarkStart w:id="163" w:name="ref-foster_predicting_2016"/>
-      <w:bookmarkEnd w:id="162"/>
+      <w:bookmarkStart w:id="173" w:name="ref-foster_predicting_2016"/>
+      <w:bookmarkEnd w:id="172"/>
       <w:r>
         <w:t xml:space="preserve">Foster, J. R., Finley, A. O., D’Amato, A. W., Bradford, J. B., &amp; Banerjee, S. (2016). Predicting tree biomass growth in the temperateboreal ecotone: Is tree size, age, competition, or climate response most important? </w:t>
       </w:r>
@@ -8747,8 +8815,8 @@
       <w:pPr>
         <w:pStyle w:val="Bibliography"/>
       </w:pPr>
-      <w:bookmarkStart w:id="164" w:name="ref-friedlingstein_climatecarbon_2006"/>
-      <w:bookmarkEnd w:id="163"/>
+      <w:bookmarkStart w:id="174" w:name="ref-friedlingstein_climatecarbon_2006"/>
+      <w:bookmarkEnd w:id="173"/>
       <w:r>
         <w:t xml:space="preserve">Friedlingstein, P., Cox, P., Betts, R., Bopp, L., von Bloh, W., Brovkin, V., Cadule, P., Doney, S., Eby, M., Fung, I., Bala, G., John, J., Jones, C., Joos, F., Kato, T., Kawamiya, M., Knorr, W., Lindsay, K., Matthews, H. D., … Zeng, N. (2006). ClimateCarbon Cycle Feedback Analysis: Results from the C4MIP Model Intercomparison. </w:t>
       </w:r>
@@ -8783,8 +8851,8 @@
       <w:pPr>
         <w:pStyle w:val="Bibliography"/>
       </w:pPr>
-      <w:bookmarkStart w:id="165" w:name="ref-fritts_tree_1976"/>
-      <w:bookmarkEnd w:id="164"/>
+      <w:bookmarkStart w:id="175" w:name="ref-fritts_tree_1976"/>
+      <w:bookmarkEnd w:id="174"/>
       <w:r>
         <w:t xml:space="preserve">Fritts, H. C. (1976). </w:t>
       </w:r>
@@ -8802,8 +8870,8 @@
       <w:pPr>
         <w:pStyle w:val="Bibliography"/>
       </w:pPr>
-      <w:bookmarkStart w:id="166" w:name="ref-fritts_dendroecology_1989"/>
-      <w:bookmarkEnd w:id="165"/>
+      <w:bookmarkStart w:id="176" w:name="ref-fritts_dendroecology_1989"/>
+      <w:bookmarkEnd w:id="175"/>
       <w:r>
         <w:t xml:space="preserve">Fritts, H. C., &amp; Swetnam, T. W. (1989). Dendroecology: A Tool for Evaluating Variations in Past and Present Forest Environments. In M. Begon, A. H. Fitter, E. D. Ford, &amp; A. MacFadyen (Eds.), </w:t>
       </w:r>
@@ -8829,8 +8897,8 @@
       <w:pPr>
         <w:pStyle w:val="Bibliography"/>
       </w:pPr>
-      <w:bookmarkStart w:id="167" w:name="ref-gillerot_tree_2020"/>
-      <w:bookmarkEnd w:id="166"/>
+      <w:bookmarkStart w:id="177" w:name="ref-gillerot_tree_2020"/>
+      <w:bookmarkEnd w:id="176"/>
       <w:r>
         <w:t xml:space="preserve">Gillerot, L., Forrester, D. I., Bottero, A., Rigling, A., &amp; Lévesque, M. (2020). Tree Neighbourhood Diversity Has Negligible Effects on Drought Resilience of European Beech, Silver Fir and Norway Spruce. </w:t>
       </w:r>
@@ -8856,8 +8924,8 @@
       <w:pPr>
         <w:pStyle w:val="Bibliography"/>
       </w:pPr>
-      <w:bookmarkStart w:id="168" w:name="ref-girardin_no_2016"/>
-      <w:bookmarkEnd w:id="167"/>
+      <w:bookmarkStart w:id="178" w:name="ref-girardin_no_2016"/>
+      <w:bookmarkEnd w:id="177"/>
       <w:r>
         <w:lastRenderedPageBreak/>
         <w:t xml:space="preserve">Girardin, M. P., Bouriaud, O., Hogg, E. H., Kurz, W., Zimmermann, N. E., Metsaranta, J. M., de Jong, R., Frank, D. C., Esper, J., Büntgen, U., Guo, X. J., &amp; Bhatti, J. (2016). No growth stimulation of Canada’s boreal forest under half-century of combined warming and CO </w:t>
@@ -8893,8 +8961,8 @@
       <w:pPr>
         <w:pStyle w:val="Bibliography"/>
       </w:pPr>
-      <w:bookmarkStart w:id="169" w:name="X81070c8dded57796bffe4e046459a048702f082"/>
-      <w:bookmarkEnd w:id="168"/>
+      <w:bookmarkStart w:id="179" w:name="X81070c8dded57796bffe4e046459a048702f082"/>
+      <w:bookmarkEnd w:id="178"/>
       <w:r>
         <w:t xml:space="preserve">Gonzalez-Akre, E., McGregor, I., Anderson-Teixeira, K., Dow, C., Herrmann, V., Terrell, A., Kim, A. Y., NidhiVinod, &amp; RHelcoski. (2020). </w:t>
       </w:r>
@@ -8920,8 +8988,8 @@
       <w:pPr>
         <w:pStyle w:val="Bibliography"/>
       </w:pPr>
-      <w:bookmarkStart w:id="170" w:name="ref-goulden_patterns_2011"/>
-      <w:bookmarkEnd w:id="169"/>
+      <w:bookmarkStart w:id="180" w:name="ref-goulden_patterns_2011"/>
+      <w:bookmarkEnd w:id="179"/>
       <w:r>
         <w:t xml:space="preserve">Goulden, M. L., McMillan, A. M. S., Winston, G. C., Rocha, A. V., Manies, K. L., Harden, J. W., &amp; Bond-Lamberty, B. P. (2011). Patterns of NPP, GPP, respiration, and NEP during boreal forest succession. </w:t>
       </w:r>
@@ -8948,8 +9016,8 @@
       <w:pPr>
         <w:pStyle w:val="Bibliography"/>
       </w:pPr>
-      <w:bookmarkStart w:id="171" w:name="ref-graumlich_long-term_1989"/>
-      <w:bookmarkEnd w:id="170"/>
+      <w:bookmarkStart w:id="181" w:name="ref-graumlich_long-term_1989"/>
+      <w:bookmarkEnd w:id="180"/>
       <w:r>
         <w:t xml:space="preserve">Graumlich, L. J., Brubaker, L. B., &amp; Grier, C. C. (1989). Long-Term Trends in Forest Net Primary Productivity: Cascade Mountains, Washington. </w:t>
       </w:r>
@@ -8984,8 +9052,8 @@
       <w:pPr>
         <w:pStyle w:val="Bibliography"/>
       </w:pPr>
-      <w:bookmarkStart w:id="172" w:name="ref-groenendijk_no_2015"/>
-      <w:bookmarkEnd w:id="171"/>
+      <w:bookmarkStart w:id="182" w:name="ref-groenendijk_no_2015"/>
+      <w:bookmarkEnd w:id="181"/>
       <w:r>
         <w:t xml:space="preserve">Groenendijk, P., Sleen, P. van der, Vlam, M., Bunyavejchewin, S., Bongers, F., &amp; Zuidema, P. A. (2015). No evidence for consistent long-term growth stimulation of 13 tropical tree species: Results from tree-ring analysis. </w:t>
       </w:r>
@@ -9020,8 +9088,8 @@
       <w:pPr>
         <w:pStyle w:val="Bibliography"/>
       </w:pPr>
-      <w:bookmarkStart w:id="173" w:name="ref-hacket-pain_consistent_2016"/>
-      <w:bookmarkEnd w:id="172"/>
+      <w:bookmarkStart w:id="183" w:name="ref-hacket-pain_consistent_2016"/>
+      <w:bookmarkEnd w:id="182"/>
       <w:r>
         <w:t xml:space="preserve">Hacket-Pain, A. J., Cavin, L., Friend, A. D., &amp; Jump, A. S. (2016). Consistent limitation of growth by high temperature and low precipitation from range core to southern edge of European beech indicates widespread vulnerability to changing climate. </w:t>
       </w:r>
@@ -9056,8 +9124,8 @@
       <w:pPr>
         <w:pStyle w:val="Bibliography"/>
       </w:pPr>
-      <w:bookmarkStart w:id="174" w:name="ref-hararuk_tree_2019"/>
-      <w:bookmarkEnd w:id="173"/>
+      <w:bookmarkStart w:id="184" w:name="ref-hararuk_tree_2019"/>
+      <w:bookmarkEnd w:id="183"/>
       <w:r>
         <w:t xml:space="preserve">Hararuk, O., Campbell, E. M., Antos, J. A., &amp; Parish, R. (2019). Tree rings provide no evidence of a CO </w:t>
       </w:r>
@@ -9101,8 +9169,8 @@
       <w:pPr>
         <w:pStyle w:val="Bibliography"/>
       </w:pPr>
-      <w:bookmarkStart w:id="175" w:name="ref-harris_updated_2014"/>
-      <w:bookmarkEnd w:id="174"/>
+      <w:bookmarkStart w:id="185" w:name="ref-harris_updated_2014"/>
+      <w:bookmarkEnd w:id="184"/>
       <w:r>
         <w:t xml:space="preserve">Harris, I., Jones, P. D., Osborn, T. J., &amp; Lister, D. H. (2014). Updated high-resolution grids of monthly climatic observations - the CRU TS3.10 Dataset. </w:t>
       </w:r>
@@ -9137,8 +9205,8 @@
       <w:pPr>
         <w:pStyle w:val="Bibliography"/>
       </w:pPr>
-      <w:bookmarkStart w:id="176" w:name="ref-harris_version_2020"/>
-      <w:bookmarkEnd w:id="175"/>
+      <w:bookmarkStart w:id="186" w:name="ref-harris_version_2020"/>
+      <w:bookmarkEnd w:id="185"/>
       <w:r>
         <w:t xml:space="preserve">Harris, Ian, Osborn, T. J., Jones, P., &amp; Lister, D. (2020). Version 4 of the CRU TS monthly high-resolution gridded multivariate climate dataset. </w:t>
       </w:r>
@@ -9173,8 +9241,8 @@
       <w:pPr>
         <w:pStyle w:val="Bibliography"/>
       </w:pPr>
-      <w:bookmarkStart w:id="177" w:name="ref-helcoski_growing_2019"/>
-      <w:bookmarkEnd w:id="176"/>
+      <w:bookmarkStart w:id="187" w:name="ref-helcoski_growing_2019"/>
+      <w:bookmarkEnd w:id="186"/>
       <w:r>
         <w:t xml:space="preserve">Helcoski, R., Tepley, A. J., Pederson, N., McGarvey, J. C., Meakem, V., Herrmann, V., Thompson, J. R., &amp; Anderson-Teixeira, K. J. (2019). Growing season moisture drives interannual variation in woody productivity of a temperate deciduous forest. </w:t>
       </w:r>
@@ -9209,8 +9277,8 @@
       <w:pPr>
         <w:pStyle w:val="Bibliography"/>
       </w:pPr>
-      <w:bookmarkStart w:id="178" w:name="ref-hember_tree_2019"/>
-      <w:bookmarkEnd w:id="177"/>
+      <w:bookmarkStart w:id="188" w:name="ref-hember_tree_2019"/>
+      <w:bookmarkEnd w:id="187"/>
       <w:r>
         <w:lastRenderedPageBreak/>
         <w:t xml:space="preserve">Hember, R. A., Kurz, W. A., &amp; Girardin, M. P. (2019). Tree Ring Reconstructions of Stemwood Biomass Indicate Increases in the Growth Rate of Black Spruce Trees Across Boreal Forests of Canada. </w:t>
@@ -9246,8 +9314,8 @@
       <w:pPr>
         <w:pStyle w:val="Bibliography"/>
       </w:pPr>
-      <w:bookmarkStart w:id="179" w:name="ref-kaspar_species-specific_nodate"/>
-      <w:bookmarkEnd w:id="178"/>
+      <w:bookmarkStart w:id="189" w:name="ref-kaspar_species-specific_nodate"/>
+      <w:bookmarkEnd w:id="188"/>
       <w:r>
         <w:t xml:space="preserve">Kašpar, K., Tumajer, J., Vašíčková, I., &amp; Šamonil, P. (in review). </w:t>
       </w:r>
@@ -9265,8 +9333,8 @@
       <w:pPr>
         <w:pStyle w:val="Bibliography"/>
       </w:pPr>
-      <w:bookmarkStart w:id="180" w:name="ref-klesse_sampling_2018"/>
-      <w:bookmarkEnd w:id="179"/>
+      <w:bookmarkStart w:id="190" w:name="ref-klesse_sampling_2018"/>
+      <w:bookmarkEnd w:id="189"/>
       <w:r>
         <w:t xml:space="preserve">Klesse, S., DeRose, R. J., Guiterman, C. H., Lynch, A. M., O’Connor, C. D., Shaw, J. D., &amp; Evans, M. E. K. (2018). Sampling bias overestimates climate change impacts on forest growth in the southwestern United States. </w:t>
       </w:r>
@@ -9301,8 +9369,8 @@
       <w:pPr>
         <w:pStyle w:val="Bibliography"/>
       </w:pPr>
-      <w:bookmarkStart w:id="181" w:name="ref-klesse_amplifying_2020"/>
-      <w:bookmarkEnd w:id="180"/>
+      <w:bookmarkStart w:id="191" w:name="ref-klesse_amplifying_2020"/>
+      <w:bookmarkEnd w:id="190"/>
       <w:r>
         <w:t xml:space="preserve">Klesse, S., von Arx, G., Gossner, M. M., Hug, C., Rigling, A., &amp; Queloz, V. (2020). Amplifying feedback loop between growth and wood anatomical characteristics of Fraxinus excelsior explains size-related susceptibility to ash dieback. </w:t>
       </w:r>
@@ -9328,8 +9396,8 @@
       <w:pPr>
         <w:pStyle w:val="Bibliography"/>
       </w:pPr>
-      <w:bookmarkStart w:id="182" w:name="ref-kumarathunge_acclimation_2019"/>
-      <w:bookmarkEnd w:id="181"/>
+      <w:bookmarkStart w:id="192" w:name="ref-kumarathunge_acclimation_2019"/>
+      <w:bookmarkEnd w:id="191"/>
       <w:r>
         <w:t xml:space="preserve">Kumarathunge, D. P., Medlyn, B. E., Drake, J. E., Tjoelker, M. G., Aspinwall, M. J., Battaglia, M., Cano, F. J., Carter, K. R., Cavaleri, M. A., Cernusak, L. A., Chambers, J. Q., Crous, K. Y., Kauwe, M. G. D., Dillaway, D. N., Dreyer, E., Ellsworth, D. S., Ghannoum, O., Han, Q., Hikosaka, K., … Way, D. A. (2019). Acclimation and adaptation components of the temperature dependence of plant photosynthesis at the global scale. </w:t>
       </w:r>
@@ -9364,8 +9432,8 @@
       <w:pPr>
         <w:pStyle w:val="Bibliography"/>
       </w:pPr>
-      <w:bookmarkStart w:id="183" w:name="ref-levesque_water_2017"/>
-      <w:bookmarkEnd w:id="182"/>
+      <w:bookmarkStart w:id="193" w:name="ref-levesque_water_2017"/>
+      <w:bookmarkEnd w:id="192"/>
       <w:r>
         <w:t>Levesque, M., Andreu-Hayles, L., &amp; Pederson, N. (2017). Water availability drives gas exchange and growth of trees in northeastern US, not elevated CO</w:t>
       </w:r>
@@ -9409,8 +9477,8 @@
       <w:pPr>
         <w:pStyle w:val="Bibliography"/>
       </w:pPr>
-      <w:bookmarkStart w:id="184" w:name="ref-ljungqvist_assessing_2020"/>
-      <w:bookmarkEnd w:id="183"/>
+      <w:bookmarkStart w:id="194" w:name="ref-ljungqvist_assessing_2020"/>
+      <w:bookmarkEnd w:id="193"/>
       <w:r>
         <w:t xml:space="preserve">Ljungqvist, F. C., Thejll, P., Björklund, J., Gunnarson, B. E., Piermattei, A., Rydval, M., Seftigen, K., Støve, B., &amp; Büntgen, U. (2020). Assessing non-linearity in European temperature-sensitive tree-ring data. </w:t>
       </w:r>
@@ -9445,8 +9513,8 @@
       <w:pPr>
         <w:pStyle w:val="Bibliography"/>
       </w:pPr>
-      <w:bookmarkStart w:id="185" w:name="ref-mathias_disentangling_2018"/>
-      <w:bookmarkEnd w:id="184"/>
+      <w:bookmarkStart w:id="195" w:name="ref-mathias_disentangling_2018"/>
+      <w:bookmarkEnd w:id="194"/>
       <w:r>
         <w:t xml:space="preserve">Mathias, J. M., &amp; Thomas, R. B. (2018). Disentangling the effects of acidic air pollution, atmospheric CO </w:t>
       </w:r>
@@ -9481,8 +9549,8 @@
       <w:pPr>
         <w:pStyle w:val="Bibliography"/>
       </w:pPr>
-      <w:bookmarkStart w:id="186" w:name="ref-maxwell_declining_2016"/>
-      <w:bookmarkEnd w:id="185"/>
+      <w:bookmarkStart w:id="196" w:name="ref-maxwell_declining_2016"/>
+      <w:bookmarkEnd w:id="195"/>
       <w:r>
         <w:t xml:space="preserve">Maxwell, J. T., Harley, G. L., &amp; Robeson, S. M. (2016). On the declining relationship between tree growth and climate in the Midwest United States: The fading drought signal. </w:t>
       </w:r>
@@ -9517,8 +9585,8 @@
       <w:pPr>
         <w:pStyle w:val="Bibliography"/>
       </w:pPr>
-      <w:bookmarkStart w:id="187" w:name="ref-mcdowell_pervasive_2020"/>
-      <w:bookmarkEnd w:id="186"/>
+      <w:bookmarkStart w:id="197" w:name="ref-mcdowell_pervasive_2020"/>
+      <w:bookmarkEnd w:id="196"/>
       <w:r>
         <w:t xml:space="preserve">McDowell, N. G., Allen, C. D., Anderson-Teixeira, K., Aukema, B. H., Bond-Lamberty, B., Chini, L., Clark, J. S., Dietze, M., Grossiord, C., Hanbury-Brown, A., Hurtt, G. C., Jackson, R. B., Johnson, D. J., Kueppers, L., Lichstein, J. W., Ogle, K., Poulter, B., Pugh, T. A. M., Seidl, R., … Xu, C. (2020). Pervasive shifts in forest dynamics in a changing world. </w:t>
       </w:r>
@@ -9553,8 +9621,8 @@
       <w:pPr>
         <w:pStyle w:val="Bibliography"/>
       </w:pPr>
-      <w:bookmarkStart w:id="188" w:name="ref-mcgregor_tree_2020"/>
-      <w:bookmarkEnd w:id="187"/>
+      <w:bookmarkStart w:id="198" w:name="ref-mcgregor_tree_2020"/>
+      <w:bookmarkEnd w:id="197"/>
       <w:r>
         <w:lastRenderedPageBreak/>
         <w:t xml:space="preserve">McGregor, I. R., Helcoski, R., Kunert, N., Tepley, A. J., Gonzalez-Akre, E. B., Herrmann, V., Zailaa, J., Stovall, A. E. L., Bourg, N. A., McShea, W. J., Pederson, N., Sack, L., &amp; Anderson-Teixeira, K. J. (2020). Tree height and leaf drought tolerance traits shape growth responses across droughts in a temperate broadleaf forest. </w:t>
@@ -9581,8 +9649,8 @@
       <w:pPr>
         <w:pStyle w:val="Bibliography"/>
       </w:pPr>
-      <w:bookmarkStart w:id="189" w:name="ref-meakem_role_2018"/>
-      <w:bookmarkEnd w:id="188"/>
+      <w:bookmarkStart w:id="199" w:name="ref-meakem_role_2018"/>
+      <w:bookmarkEnd w:id="198"/>
       <w:r>
         <w:t xml:space="preserve">Meakem, V., Tepley, A. J., Gonzalez-Akre, E. B., Herrmann, V., Muller-Landau, H. C., Wright, S. J., Hubbell, S. P., Condit, R., &amp; Anderson-Teixeira, K. J. (2018). Role of tree size in moist tropical forest carbon cycling and water deficit responses. </w:t>
       </w:r>
@@ -9617,8 +9685,8 @@
       <w:pPr>
         <w:pStyle w:val="Bibliography"/>
       </w:pPr>
-      <w:bookmarkStart w:id="190" w:name="ref-meko_seascorr_2011"/>
-      <w:bookmarkEnd w:id="189"/>
+      <w:bookmarkStart w:id="200" w:name="ref-meko_seascorr_2011"/>
+      <w:bookmarkEnd w:id="199"/>
       <w:r>
         <w:t xml:space="preserve">Meko, D. M., Touchan, R., &amp; Anchukaitis, K. J. (2011). Seascorr: A MATLAB program for identifying the seasonal climate signal in an annual tree-ring time series. </w:t>
       </w:r>
@@ -9653,8 +9721,8 @@
       <w:pPr>
         <w:pStyle w:val="Bibliography"/>
       </w:pPr>
-      <w:bookmarkStart w:id="191" w:name="ref-muller-landau_testing_2006"/>
-      <w:bookmarkEnd w:id="190"/>
+      <w:bookmarkStart w:id="201" w:name="ref-muller-landau_testing_2006"/>
+      <w:bookmarkEnd w:id="200"/>
       <w:r>
         <w:t xml:space="preserve">Muller-Landau, H. C., Condit, R. S., Chave, J., Thomas, S. C., Bohlman, S. A., Bunyavejchewin, S., Davies, S., Foster, R., Gunatilleke, S., Gunatilleke, N., Harms, K. E., Hart, T., Hubbell, S. P., Itoh, A., Kassim, A. R., LaFrankie, J. V., Lee, H. S., Losos, E., Makana, J.-R., … Kiratiprayoon, S. (2006). Testing metabolic ecology theory for allometric scaling of tree size, growth and mortality in tropical forests. </w:t>
       </w:r>
@@ -9681,8 +9749,8 @@
       <w:pPr>
         <w:pStyle w:val="Bibliography"/>
       </w:pPr>
-      <w:bookmarkStart w:id="192" w:name="ref-naimi_where_2014"/>
-      <w:bookmarkEnd w:id="191"/>
+      <w:bookmarkStart w:id="202" w:name="ref-naimi_where_2014"/>
+      <w:bookmarkEnd w:id="201"/>
       <w:r>
         <w:t xml:space="preserve">Naimi, B., Hamm, N. A. S., Groen, T. A., Skidmore, A. K., &amp; Toxopeus, A. G. (2014). Where is positional uncertainty a problem for species distribution modelling? </w:t>
       </w:r>
@@ -9717,8 +9785,8 @@
       <w:pPr>
         <w:pStyle w:val="Bibliography"/>
       </w:pPr>
-      <w:bookmarkStart w:id="193" w:name="ref-nehrbassahles_influence_2014"/>
-      <w:bookmarkEnd w:id="192"/>
+      <w:bookmarkStart w:id="203" w:name="ref-nehrbassahles_influence_2014"/>
+      <w:bookmarkEnd w:id="202"/>
       <w:r>
         <w:t xml:space="preserve">Nehrbass-Ahles, C., Babst, F., Klesse, S., Nötzli, M., Bouriaud, O., Neukom, R., Dobbertin, M., &amp; Frank, D. (2014). The influence of sampling design on tree-ring-based quantification of forest growth. </w:t>
       </w:r>
@@ -9753,8 +9821,8 @@
       <w:pPr>
         <w:pStyle w:val="Bibliography"/>
       </w:pPr>
-      <w:bookmarkStart w:id="194" w:name="ref-nock_longterm_2011"/>
-      <w:bookmarkEnd w:id="193"/>
+      <w:bookmarkStart w:id="204" w:name="ref-nock_longterm_2011"/>
+      <w:bookmarkEnd w:id="203"/>
       <w:r>
         <w:t xml:space="preserve">Nock, C. A., Baker, P. J., Wanek, W., Leis, A., Grabner, M., Bunyavejchewin, S., &amp; Hietz, P. (2011). Long-term increases in intrinsic water-use efficiency do not lead to increased stem growth in a tropical monsoon forest in western Thailand. </w:t>
       </w:r>
@@ -9789,8 +9857,8 @@
       <w:pPr>
         <w:pStyle w:val="Bibliography"/>
       </w:pPr>
-      <w:bookmarkStart w:id="195" w:name="ref-pederson_framework_2020"/>
-      <w:bookmarkEnd w:id="194"/>
+      <w:bookmarkStart w:id="205" w:name="ref-pederson_framework_2020"/>
+      <w:bookmarkEnd w:id="204"/>
       <w:r>
         <w:t xml:space="preserve">Pederson, N., Leland, C., Bishop, D. A., Pearl, J. K., Anchukaitis, K. J., Mandra, T., Hopton-Ahmed, M., &amp; Martin-Benito, D. (2020). A Framework for Determining Population-Level Vulnerability to Climate: Evidence for Growth Hysteresis in Chamaecyparis thyoides Along Its Contiguous Latitudinal Distribution. </w:t>
       </w:r>
@@ -9825,8 +9893,8 @@
       <w:pPr>
         <w:pStyle w:val="Bibliography"/>
       </w:pPr>
-      <w:bookmarkStart w:id="196" w:name="ref-peltier_tree_2020"/>
-      <w:bookmarkEnd w:id="195"/>
+      <w:bookmarkStart w:id="206" w:name="ref-peltier_tree_2020"/>
+      <w:bookmarkEnd w:id="205"/>
       <w:r>
         <w:t xml:space="preserve">Peltier, D. M. P., &amp; Ogle, K. (2020). Tree growth sensitivity to climate is temporally variable. </w:t>
       </w:r>
@@ -9861,8 +9929,8 @@
       <w:pPr>
         <w:pStyle w:val="Bibliography"/>
       </w:pPr>
-      <w:bookmarkStart w:id="197" w:name="ref-peters_detecting_2015"/>
-      <w:bookmarkEnd w:id="196"/>
+      <w:bookmarkStart w:id="207" w:name="ref-peters_detecting_2015"/>
+      <w:bookmarkEnd w:id="206"/>
       <w:r>
         <w:t xml:space="preserve">Peters, R. L., Groenendijk, P., Vlam, M., &amp; Zuidema, P. A. (2015). Detecting long-term growth trends using tree rings: A critical evaluation of methods. </w:t>
       </w:r>
@@ -9897,8 +9965,8 @@
       <w:pPr>
         <w:pStyle w:val="Bibliography"/>
       </w:pPr>
-      <w:bookmarkStart w:id="198" w:name="ref-pregitzer_carbon_2004"/>
-      <w:bookmarkEnd w:id="197"/>
+      <w:bookmarkStart w:id="208" w:name="ref-pregitzer_carbon_2004"/>
+      <w:bookmarkEnd w:id="207"/>
       <w:r>
         <w:lastRenderedPageBreak/>
         <w:t xml:space="preserve">Pregitzer, K. S., &amp; Euskirchen, E. S. (2004). Carbon cycling and storage in world forests: Biome patterns related to forest age. </w:t>
@@ -9926,8 +9994,8 @@
       <w:pPr>
         <w:pStyle w:val="Bibliography"/>
       </w:pPr>
-      <w:bookmarkStart w:id="199" w:name="ref-pretzsch_drought_2018"/>
-      <w:bookmarkEnd w:id="198"/>
+      <w:bookmarkStart w:id="209" w:name="ref-pretzsch_drought_2018"/>
+      <w:bookmarkEnd w:id="208"/>
       <w:r>
         <w:t xml:space="preserve">Pretzsch, H., Schütze, G., &amp; Biber, P. (2018). Drought can favour the growth of small in relation to tall trees in mature stands of Norway spruce and European beech. </w:t>
       </w:r>
@@ -9962,8 +10030,8 @@
       <w:pPr>
         <w:pStyle w:val="Bibliography"/>
       </w:pPr>
-      <w:bookmarkStart w:id="200" w:name="ref-rayback_dendroecological_2020"/>
-      <w:bookmarkEnd w:id="199"/>
+      <w:bookmarkStart w:id="210" w:name="ref-rayback_dendroecological_2020"/>
+      <w:bookmarkEnd w:id="209"/>
       <w:r>
         <w:t xml:space="preserve">Rayback, S. A., Duncan, J. A., Schaberg, P. G., Kosiba, A. M., Hansen, C. F., &amp; Murakami, P. F. (2020). The DendroEcological Network: A cyberinfrastructure for the storage, discovery and sharing of tree-ring and associated ecological data. </w:t>
       </w:r>
@@ -9998,8 +10066,8 @@
       <w:pPr>
         <w:pStyle w:val="Bibliography"/>
       </w:pPr>
-      <w:bookmarkStart w:id="201" w:name="ref-rejoumechain_biomass_2017"/>
-      <w:bookmarkEnd w:id="200"/>
+      <w:bookmarkStart w:id="211" w:name="ref-rejoumechain_biomass_2017"/>
+      <w:bookmarkEnd w:id="210"/>
       <w:r>
         <w:t xml:space="preserve">Réjou-Méchain, M., Tanguy, A., Piponiot, C., Chave, J., &amp; Hérault, B. (2017). Biomass: An r package for estimating above-ground biomass and its uncertainty in tropical forests. </w:t>
       </w:r>
@@ -10034,8 +10102,8 @@
       <w:pPr>
         <w:pStyle w:val="Bibliography"/>
       </w:pPr>
-      <w:bookmarkStart w:id="202" w:name="ref-rollinson_climate_2021"/>
-      <w:bookmarkEnd w:id="201"/>
+      <w:bookmarkStart w:id="212" w:name="ref-rollinson_climate_2021"/>
+      <w:bookmarkEnd w:id="211"/>
       <w:r>
         <w:t xml:space="preserve">Rollinson, C. R., Alexander, M. R., Dye, A. W., Moore, D. J. P., Pederson, N., &amp; Trouet, V. (2021). Climate sensitivity of understory trees differs from overstory trees in temperate mesic forests. </w:t>
       </w:r>
@@ -10070,8 +10138,8 @@
       <w:pPr>
         <w:pStyle w:val="Bibliography"/>
       </w:pPr>
-      <w:bookmarkStart w:id="203" w:name="ref-rossi_age-dependent_2007"/>
-      <w:bookmarkEnd w:id="202"/>
+      <w:bookmarkStart w:id="213" w:name="ref-rossi_age-dependent_2007"/>
+      <w:bookmarkEnd w:id="212"/>
       <w:r>
         <w:t xml:space="preserve">Rossi, S., Deslauriers, A., Anfodillo, T., &amp; Carrer, M. (2007). Age-dependent xylogenesis in timberline conifers. </w:t>
       </w:r>
@@ -10106,8 +10174,8 @@
       <w:pPr>
         <w:pStyle w:val="Bibliography"/>
       </w:pPr>
-      <w:bookmarkStart w:id="204" w:name="ref-sanchez-salguero_disentangling_2015"/>
-      <w:bookmarkEnd w:id="203"/>
+      <w:bookmarkStart w:id="214" w:name="ref-sanchez-salguero_disentangling_2015"/>
+      <w:bookmarkEnd w:id="213"/>
       <w:r>
         <w:t xml:space="preserve">Sánchez-Salguero, R., Linares, J. C., Camarero, J. J., Madrigal-González, J., Hevia, A., Sánchez-Miranda, Á., Ballesteros-Cánovas, J. A., Alfaro-Sánchez, R., García-Cervigón, A. I., Bigler, C., &amp; Rigling, A. (2015). Disentangling the effects of competition and climate on individual tree growth: A retrospective and dynamic approach in Scots pine. </w:t>
       </w:r>
@@ -10142,8 +10210,8 @@
       <w:pPr>
         <w:pStyle w:val="Bibliography"/>
       </w:pPr>
-      <w:bookmarkStart w:id="205" w:name="ref-schelhaas_species-specific_2018"/>
-      <w:bookmarkEnd w:id="204"/>
+      <w:bookmarkStart w:id="215" w:name="ref-schelhaas_species-specific_2018"/>
+      <w:bookmarkEnd w:id="214"/>
       <w:r>
         <w:t xml:space="preserve">Schelhaas, M.-J., Hengeveld, G. M., Heidema, N., Thürig, E., Rohner, B., Vacchiano, G., Vayreda, J., Redmond, J., Socha, J., Fridman, J., Tomter, S., Polley, H., Barreiro, S., &amp; Nabuurs, G.-J. (2018). Species-specific, pan-European diameter increment models based on data of 2.3 million trees. </w:t>
       </w:r>
@@ -10178,8 +10246,8 @@
       <w:pPr>
         <w:pStyle w:val="Bibliography"/>
       </w:pPr>
-      <w:bookmarkStart w:id="206" w:name="ref-sheil_does_2017"/>
-      <w:bookmarkEnd w:id="205"/>
+      <w:bookmarkStart w:id="216" w:name="ref-sheil_does_2017"/>
+      <w:bookmarkEnd w:id="215"/>
       <w:r>
         <w:t xml:space="preserve">Sheil, D., Eastaugh, C. S., Vlam, M., Zuidema, P. A., Groenendijk, P., van der Sleen, P., Jay, A., &amp; Vanclay, J. (2017). Does biomass growth increase in the largest trees? Flaws, fallacies and alternative analyses. </w:t>
       </w:r>
@@ -10214,8 +10282,8 @@
       <w:pPr>
         <w:pStyle w:val="Bibliography"/>
       </w:pPr>
-      <w:bookmarkStart w:id="207" w:name="ref-sniderhan_growth_2016"/>
-      <w:bookmarkEnd w:id="206"/>
+      <w:bookmarkStart w:id="217" w:name="ref-sniderhan_growth_2016"/>
+      <w:bookmarkEnd w:id="216"/>
       <w:r>
         <w:t xml:space="preserve">Sniderhan, A. E., &amp; Baltzer, J. L. (2016). Growth dynamics of black spruce ( </w:t>
       </w:r>
@@ -10268,8 +10336,8 @@
       <w:pPr>
         <w:pStyle w:val="Bibliography"/>
       </w:pPr>
-      <w:bookmarkStart w:id="208" w:name="ref-speer_fundamentals_2010"/>
-      <w:bookmarkEnd w:id="207"/>
+      <w:bookmarkStart w:id="218" w:name="ref-speer_fundamentals_2010"/>
+      <w:bookmarkEnd w:id="217"/>
       <w:r>
         <w:t xml:space="preserve">Speer, J. H. (2010). </w:t>
       </w:r>
@@ -10287,8 +10355,8 @@
       <w:pPr>
         <w:pStyle w:val="Bibliography"/>
       </w:pPr>
-      <w:bookmarkStart w:id="209" w:name="ref-stephenson_rate_2014"/>
-      <w:bookmarkEnd w:id="208"/>
+      <w:bookmarkStart w:id="219" w:name="ref-stephenson_rate_2014"/>
+      <w:bookmarkEnd w:id="218"/>
       <w:r>
         <w:lastRenderedPageBreak/>
         <w:t xml:space="preserve">Stephenson, N. L., Das, A. J., Condit, R., Russo, S. E., Baker, P. J., Beckman, N. G., Coomes, D. A., Lines, E. R., Morris, W. K., Rüger, N., Álvarez, E., Blundo, C., Bunyavejchewin, S., Chuyong, G., Davies, S. J., Duque, á., Ewango, C. N., Flores, O., Franklin, J. F., … Zavala, M. A. (2014). Rate of tree carbon accumulation increases continuously with tree size. </w:t>
@@ -10324,8 +10392,8 @@
       <w:pPr>
         <w:pStyle w:val="Bibliography"/>
       </w:pPr>
-      <w:bookmarkStart w:id="210" w:name="ref-stokes_introduction_1968"/>
-      <w:bookmarkEnd w:id="209"/>
+      <w:bookmarkStart w:id="220" w:name="ref-stokes_introduction_1968"/>
+      <w:bookmarkEnd w:id="219"/>
       <w:r>
         <w:t xml:space="preserve">Stokes, M. A. (1968). </w:t>
       </w:r>
@@ -10343,8 +10411,8 @@
       <w:pPr>
         <w:pStyle w:val="Bibliography"/>
       </w:pPr>
-      <w:bookmarkStart w:id="211" w:name="ref-sullivan_long-term_2020"/>
-      <w:bookmarkEnd w:id="210"/>
+      <w:bookmarkStart w:id="221" w:name="ref-sullivan_long-term_2020"/>
+      <w:bookmarkEnd w:id="220"/>
       <w:r>
         <w:t xml:space="preserve">Sullivan, M. J. P., Lewis, S. L., Affum-Baffoe, K., Castilho, C., Costa, F., Sanchez, A. C., Ewango, C. E. N., Hubau, W., Marimon, B., Monteagudo-Mendoza, A., Qie, L., Sonké, B., Martinez, R. V., Baker, T. R., Brienen, R. J. W., Feldpausch, T. R., Galbraith, D., Gloor, M., Malhi, Y., … Phillips, O. L. (2020). Long-term thermal sensitivity of Earth’s tropical forests. </w:t>
       </w:r>
@@ -10379,8 +10447,8 @@
       <w:pPr>
         <w:pStyle w:val="Bibliography"/>
       </w:pPr>
-      <w:bookmarkStart w:id="212" w:name="ref-sullivan_effect_2016"/>
-      <w:bookmarkEnd w:id="211"/>
+      <w:bookmarkStart w:id="222" w:name="ref-sullivan_effect_2016"/>
+      <w:bookmarkEnd w:id="221"/>
       <w:r>
         <w:t xml:space="preserve">Sullivan, P. F., Pattison, R. R., Brownlee, A. H., Cahoon, S. M. P., &amp; Hollingsworth, T. N. (2016). Effect of tree-ring detrending method on apparent growth trends of black and white spruce in interior Alaska. </w:t>
       </w:r>
@@ -10415,8 +10483,8 @@
       <w:pPr>
         <w:pStyle w:val="Bibliography"/>
       </w:pPr>
-      <w:bookmarkStart w:id="213" w:name="ref-samonil_individual-based_2013"/>
-      <w:bookmarkEnd w:id="212"/>
+      <w:bookmarkStart w:id="223" w:name="ref-samonil_individual-based_2013"/>
+      <w:bookmarkEnd w:id="222"/>
       <w:r>
         <w:t xml:space="preserve">Šamonil, P., Doleželová, P., Vašíčková, I., Adam, D., Valtera, M., Král, K., Janík, D., &amp; Šebková, B. (2013). Individual-based approach to the detection of disturbance history through spatial scales in a natural beech-dominated forest. </w:t>
       </w:r>
@@ -10451,8 +10519,8 @@
       <w:pPr>
         <w:pStyle w:val="Bibliography"/>
       </w:pPr>
-      <w:bookmarkStart w:id="214" w:name="ref-samonil_long-term_2008"/>
-      <w:bookmarkEnd w:id="213"/>
+      <w:bookmarkStart w:id="224" w:name="ref-samonil_long-term_2008"/>
+      <w:bookmarkEnd w:id="223"/>
       <w:r>
         <w:t xml:space="preserve">Šamonil, P., &amp; Vrška, T. (2008). Long-term vegetation dynamics in the Šumava Mts. Natural spruce-fir-beech forests. </w:t>
       </w:r>
@@ -10487,8 +10555,8 @@
       <w:pPr>
         <w:pStyle w:val="Bibliography"/>
       </w:pPr>
-      <w:bookmarkStart w:id="215" w:name="ref-teets_linking_2018"/>
-      <w:bookmarkEnd w:id="214"/>
+      <w:bookmarkStart w:id="225" w:name="ref-teets_linking_2018"/>
+      <w:bookmarkEnd w:id="224"/>
       <w:r>
         <w:t xml:space="preserve">Teets, A., Fraver, S., Hollinger, D. Y., Weiskittel, A. R., Seymour, R. S., &amp; Richardson, A. D. (2018). Linking annual tree growth with eddy-flux measures of net ecosystem productivity across twenty years of observation in a mixed conifer forest. </w:t>
       </w:r>
@@ -10523,8 +10591,8 @@
       <w:pPr>
         <w:pStyle w:val="Bibliography"/>
       </w:pPr>
-      <w:bookmarkStart w:id="216" w:name="ref-teets_quantifying_2018"/>
-      <w:bookmarkEnd w:id="215"/>
+      <w:bookmarkStart w:id="226" w:name="ref-teets_quantifying_2018"/>
+      <w:bookmarkEnd w:id="225"/>
       <w:r>
         <w:t xml:space="preserve">Teets, A., Fraver, S., Weiskittel, A. R., &amp; Hollinger, D. Y. (2018). Quantifying climate-growth relationships at the stand level in a mature mixed-species conifer forest. </w:t>
       </w:r>
@@ -10559,8 +10627,8 @@
       <w:pPr>
         <w:pStyle w:val="Bibliography"/>
       </w:pPr>
-      <w:bookmarkStart w:id="217" w:name="ref-meinzer_age-related_2011"/>
-      <w:bookmarkEnd w:id="216"/>
+      <w:bookmarkStart w:id="227" w:name="ref-meinzer_age-related_2011"/>
+      <w:bookmarkEnd w:id="226"/>
       <w:r>
         <w:t xml:space="preserve">Thomas, S. C. (2011). Age-Related Changes in Tree Growth and Functional Biology: The Role of Reproduction. In F. C. Meinzer, B. Lachenbruch, &amp; T. E. Dawson (Eds.), </w:t>
       </w:r>
@@ -10586,8 +10654,8 @@
       <w:pPr>
         <w:pStyle w:val="Bibliography"/>
       </w:pPr>
-      <w:bookmarkStart w:id="218" w:name="ref-tolwinski-ward_bayesian_2013"/>
-      <w:bookmarkEnd w:id="217"/>
+      <w:bookmarkStart w:id="228" w:name="ref-tolwinski-ward_bayesian_2013"/>
+      <w:bookmarkEnd w:id="227"/>
       <w:r>
         <w:t xml:space="preserve">Tolwinski-Ward, S. E., Anchukaitis, K. J., &amp; Evans, M. N. (2013). Bayesian parameter estimation and interpretation for an intermediate model of tree-ring width. </w:t>
       </w:r>
@@ -10622,8 +10690,8 @@
       <w:pPr>
         <w:pStyle w:val="Bibliography"/>
       </w:pPr>
-      <w:bookmarkStart w:id="219" w:name="ref-touchan_millennial_2011"/>
-      <w:bookmarkEnd w:id="218"/>
+      <w:bookmarkStart w:id="229" w:name="ref-touchan_millennial_2011"/>
+      <w:bookmarkEnd w:id="228"/>
       <w:r>
         <w:lastRenderedPageBreak/>
         <w:t xml:space="preserve">Touchan, R., Woodhouse, C. A., Meko, D. M., &amp; Allen, C. (2011). Millennial precipitation reconstruction for the Jemez Mountains, New Mexico, reveals changingb drought signal. </w:t>
@@ -10659,8 +10727,8 @@
       <w:pPr>
         <w:pStyle w:val="Bibliography"/>
       </w:pPr>
-      <w:bookmarkStart w:id="220" w:name="ref-trouillier_size_2019"/>
-      <w:bookmarkEnd w:id="219"/>
+      <w:bookmarkStart w:id="230" w:name="ref-trouillier_size_2019"/>
+      <w:bookmarkEnd w:id="229"/>
       <w:r>
         <w:t xml:space="preserve">Trouillier, M., van der Maaten-Theunissen, M., Scharnweber, T., Würth, D., Burger, A., Schnittler, M., &amp; Wilmking, M. (2019). Size mattersa comparison of three methods to assess age- and size-dependent climate sensitivity of trees. </w:t>
       </w:r>
@@ -10695,8 +10763,8 @@
       <w:pPr>
         <w:pStyle w:val="Bibliography"/>
       </w:pPr>
-      <w:bookmarkStart w:id="221" w:name="ref-tumajer_increasing_2017"/>
-      <w:bookmarkEnd w:id="220"/>
+      <w:bookmarkStart w:id="231" w:name="ref-tumajer_increasing_2017"/>
+      <w:bookmarkEnd w:id="230"/>
       <w:r>
         <w:t xml:space="preserve">Tumajer, J., Altman, J., Štěpánek, P., Treml, V., Doležal, J., &amp; Cienciala, E. (2017). Increasing moisture limitation of Norway spruce in Central Europe revealed by forward modelling of tree growth in tree-ring network. </w:t>
       </w:r>
@@ -10731,8 +10799,8 @@
       <w:pPr>
         <w:pStyle w:val="Bibliography"/>
       </w:pPr>
-      <w:bookmarkStart w:id="222" w:name="ref-van_de_pol_identifying_2016"/>
-      <w:bookmarkEnd w:id="221"/>
+      <w:bookmarkStart w:id="232" w:name="ref-van_de_pol_identifying_2016"/>
+      <w:bookmarkEnd w:id="231"/>
       <w:r>
         <w:t xml:space="preserve">van de Pol, M., Bailey, L. D., McLean, N., Rijsdijk, L., Lawson, C. R., &amp; Brouwer, L. (2016). Identifying the best climatic predictors in ecology and evolution. </w:t>
       </w:r>
@@ -10767,8 +10835,8 @@
       <w:pPr>
         <w:pStyle w:val="Bibliography"/>
       </w:pPr>
-      <w:bookmarkStart w:id="223" w:name="ref-van_der_sleen_no_2015"/>
-      <w:bookmarkEnd w:id="222"/>
+      <w:bookmarkStart w:id="233" w:name="ref-van_der_sleen_no_2015"/>
+      <w:bookmarkEnd w:id="232"/>
       <w:r>
         <w:t xml:space="preserve">van der Sleen, P., Groenendijk, P., Vlam, M., Anten, N. P. R., Boom, A., Bongers, F., Pons, T. L., Terburg, G., &amp; Zuidema, P. A. (2015). No growth stimulation of tropical trees by 150 years of CO2 fertilization but water-use efficiency increased. </w:t>
       </w:r>
@@ -10803,8 +10871,8 @@
       <w:pPr>
         <w:pStyle w:val="Bibliography"/>
       </w:pPr>
-      <w:bookmarkStart w:id="224" w:name="ref-vlam_temperature_2014"/>
-      <w:bookmarkEnd w:id="223"/>
+      <w:bookmarkStart w:id="234" w:name="ref-vlam_temperature_2014"/>
+      <w:bookmarkEnd w:id="233"/>
       <w:r>
         <w:t xml:space="preserve">Vlam, M., Baker, P. J., Bunyavejchewin, S., &amp; Zuidema, P. A. (2014). Temperature and rainfall strongly drive temporal growth variation in Asian tropical forest trees. </w:t>
       </w:r>
@@ -10839,8 +10907,8 @@
       <w:pPr>
         <w:pStyle w:val="Bibliography"/>
       </w:pPr>
-      <w:bookmarkStart w:id="225" w:name="ref-voelker_historical_2006"/>
-      <w:bookmarkEnd w:id="224"/>
+      <w:bookmarkStart w:id="235" w:name="ref-voelker_historical_2006"/>
+      <w:bookmarkEnd w:id="234"/>
       <w:r>
         <w:t xml:space="preserve">Voelker, S. L., Muzika, R.-M., Guyette, R. P., &amp; Stambaugh, M. C. (2006). Historical Co2 Growth Enhancement Declines with Age in Quercus and Pinus. </w:t>
       </w:r>
@@ -10875,8 +10943,8 @@
       <w:pPr>
         <w:pStyle w:val="Bibliography"/>
       </w:pPr>
-      <w:bookmarkStart w:id="226" w:name="ref-vrska_european_2009"/>
-      <w:bookmarkEnd w:id="225"/>
+      <w:bookmarkStart w:id="236" w:name="ref-vrska_european_2009"/>
+      <w:bookmarkEnd w:id="235"/>
       <w:r>
         <w:t xml:space="preserve">Vrška, T., Adam, D., Hort, L., Kolář, T., &amp; Janík, D. (2009). European beech (Fagus sylvatica L.) And silver fir (Abies alba Mill.) Rotation in the CarpathiansA developmental cycle or a linear trend induced by man? </w:t>
       </w:r>
@@ -10911,8 +10979,8 @@
       <w:pPr>
         <w:pStyle w:val="Bibliography"/>
       </w:pPr>
-      <w:bookmarkStart w:id="227" w:name="ref-walker_integrating_2020"/>
-      <w:bookmarkEnd w:id="226"/>
+      <w:bookmarkStart w:id="237" w:name="ref-walker_integrating_2020"/>
+      <w:bookmarkEnd w:id="236"/>
       <w:r>
         <w:t xml:space="preserve">Walker, A. P., Kauwe, M. G. D., Bastos, A., Belmecheri, S., Georgiou, K., Keeling, R., McMahon, S. M., Medlyn, B. E., Moore, D. J. P., Norby, R. J., Zaehle, S., Anderson-Teixeira, K. J., Battipaglia, G., Brienen, R. J. W., Cabugao, K. G., Cailleret, M., Campbell, E., Canadell, J., Ciais, P., … Zuidema, P. A. (2020). Integrating the evidence for a terrestrial carbon sink caused by increasing atmospheric CO2. </w:t>
       </w:r>
@@ -10947,8 +11015,8 @@
       <w:pPr>
         <w:pStyle w:val="Bibliography"/>
       </w:pPr>
-      <w:bookmarkStart w:id="228" w:name="ref-williams_temperature_2013"/>
-      <w:bookmarkEnd w:id="227"/>
+      <w:bookmarkStart w:id="238" w:name="ref-williams_temperature_2013"/>
+      <w:bookmarkEnd w:id="237"/>
       <w:r>
         <w:t xml:space="preserve">Williams, A. P., Allen, C. D., Macalady, A. K., Griffin, D., Woodhouse, C. A., Meko, D. M., Swetnam, T. W., Rauscher, S. A., Seager, R., Grissino-Mayer, H. D., Dean, J. S., Cook, E. R., Gangodagamage, C., Cai, M., &amp; McDowell, N. G. (2013). Temperature as a potent driver of </w:t>
       </w:r>
@@ -10987,8 +11055,8 @@
       <w:pPr>
         <w:pStyle w:val="Bibliography"/>
       </w:pPr>
-      <w:bookmarkStart w:id="229" w:name="ref-wilmking_global_2020"/>
-      <w:bookmarkEnd w:id="228"/>
+      <w:bookmarkStart w:id="239" w:name="ref-wilmking_global_2020"/>
+      <w:bookmarkEnd w:id="238"/>
       <w:r>
         <w:t xml:space="preserve">Wilmking, M., Maaten-Theunissen, M. van der, Maaten, E. van der, Scharnweber, T., Buras, A., Biermann, C., Gurskaya, M., Hallinger, M., Lange, J., Shetti, R., Smiljanic, M., &amp; Trouillier, M. (2020). Global assessment of relationships between climate and tree growth. </w:t>
       </w:r>
@@ -11023,8 +11091,8 @@
       <w:pPr>
         <w:pStyle w:val="Bibliography"/>
       </w:pPr>
-      <w:bookmarkStart w:id="230" w:name="ref-wood_fast_2011"/>
-      <w:bookmarkEnd w:id="229"/>
+      <w:bookmarkStart w:id="240" w:name="ref-wood_fast_2011"/>
+      <w:bookmarkEnd w:id="239"/>
       <w:r>
         <w:t xml:space="preserve">Wood, S. N. (2011). Fast stable restricted maximum likelihood and marginal likelihood estimation of semiparametric generalized linear models: Estimation of Semiparametric Generalized Linear Models. </w:t>
       </w:r>
@@ -11059,8 +11127,8 @@
       <w:pPr>
         <w:pStyle w:val="Bibliography"/>
       </w:pPr>
-      <w:bookmarkStart w:id="231" w:name="ref-woodhouse_artificial_1999"/>
-      <w:bookmarkEnd w:id="230"/>
+      <w:bookmarkStart w:id="241" w:name="ref-woodhouse_artificial_1999"/>
+      <w:bookmarkEnd w:id="240"/>
       <w:r>
         <w:t xml:space="preserve">Woodhouse, C. A. (1999). Artificial neural networks and dendroclimatic reconstructions: An example from the Front Range, Colorado, USA: </w:t>
       </w:r>
@@ -11086,8 +11154,8 @@
       <w:pPr>
         <w:pStyle w:val="Bibliography"/>
       </w:pPr>
-      <w:bookmarkStart w:id="232" w:name="ref-zang_dendroclimatic_2013"/>
-      <w:bookmarkEnd w:id="231"/>
+      <w:bookmarkStart w:id="242" w:name="ref-zang_dendroclimatic_2013"/>
+      <w:bookmarkEnd w:id="241"/>
       <w:r>
         <w:t xml:space="preserve">Zang, C., &amp; Biondi, F. (2013). Dendroclimatic calibration in R: The bootRes package for response and correlation function analysis. </w:t>
       </w:r>
@@ -11122,8 +11190,8 @@
       <w:pPr>
         <w:pStyle w:val="Bibliography"/>
       </w:pPr>
-      <w:bookmarkStart w:id="233" w:name="ref-zang_treeclim_2015"/>
-      <w:bookmarkEnd w:id="232"/>
+      <w:bookmarkStart w:id="243" w:name="ref-zang_treeclim_2015"/>
+      <w:bookmarkEnd w:id="242"/>
       <w:r>
         <w:t xml:space="preserve">Zang, C., &amp; Biondi, F. (2015). Treeclim : An R package for the numerical calibration of proxy-climate relationships. </w:t>
       </w:r>
@@ -11158,8 +11226,8 @@
       <w:pPr>
         <w:pStyle w:val="Bibliography"/>
       </w:pPr>
-      <w:bookmarkStart w:id="234" w:name="ref-zuidema_recent_2020"/>
-      <w:bookmarkEnd w:id="233"/>
+      <w:bookmarkStart w:id="244" w:name="ref-zuidema_recent_2020"/>
+      <w:bookmarkEnd w:id="243"/>
       <w:r>
         <w:t xml:space="preserve">Zuidema, P. A., Heinrich, I., Rahman, M., Vlam, M., Zwartsenberg, S. A., &amp; Sleen, P. (2020). Recent CO </w:t>
       </w:r>
@@ -11198,9 +11266,9 @@
           <w:t>https://doi.org/10.1111/gcb.15092</w:t>
         </w:r>
       </w:hyperlink>
-      <w:bookmarkEnd w:id="121"/>
-      <w:bookmarkEnd w:id="123"/>
-      <w:bookmarkEnd w:id="234"/>
+      <w:bookmarkEnd w:id="131"/>
+      <w:bookmarkEnd w:id="133"/>
+      <w:bookmarkEnd w:id="244"/>
     </w:p>
     <w:sectPr>
       <w:pgSz w:w="12240" w:h="15840"/>
@@ -12207,7 +12275,7 @@
       </w:r>
     </w:p>
   </w:comment>
-  <w:comment w:id="75" w:author="Pederson, Neil" w:date="2021-03-01T11:54:00Z" w:initials="PN">
+  <w:comment w:id="73" w:author="Teixeira, Kristina A." w:date="2021-03-24T07:42:00Z" w:initials="TKA">
     <w:p>
       <w:pPr>
         <w:pStyle w:val="CommentText"/>
@@ -12219,11 +12287,27 @@
         <w:annotationRef/>
       </w:r>
       <w:r>
+        <w:t>I agree that it’s not a great variable, and it doesn’t come out as the top for any sites, but I don’t think it hurts to leave it in</w:t>
+      </w:r>
+    </w:p>
+  </w:comment>
+  <w:comment w:id="77" w:author="Pederson, Neil" w:date="2021-03-01T11:54:00Z" w:initials="PN">
+    <w:p>
+      <w:pPr>
+        <w:pStyle w:val="CommentText"/>
+      </w:pPr>
+      <w:r>
+        <w:rPr>
+          <w:rStyle w:val="CommentReference"/>
+        </w:rPr>
+        <w:annotationRef/>
+      </w:r>
+      <w:r>
         <w:t>Can you generalize at how far off? Is it the month before the summer, as designated by the traditional method? Or August? Or give the audience a small range?</w:t>
       </w:r>
     </w:p>
   </w:comment>
-  <w:comment w:id="76" w:author="Pederson, Neil" w:date="2021-03-01T11:56:00Z" w:initials="PN">
+  <w:comment w:id="81" w:author="Pederson, Neil" w:date="2021-03-01T11:56:00Z" w:initials="PN">
     <w:p>
       <w:pPr>
         <w:pStyle w:val="CommentText"/>
@@ -12252,7 +12336,7 @@
       </w:r>
     </w:p>
   </w:comment>
-  <w:comment w:id="77" w:author="Pederson, Neil" w:date="2021-03-01T11:58:00Z" w:initials="PN">
+  <w:comment w:id="87" w:author="Pederson, Neil" w:date="2021-03-01T11:58:00Z" w:initials="PN">
     <w:p>
       <w:pPr>
         <w:pStyle w:val="CommentText"/>
@@ -12276,7 +12360,7 @@
       </w:r>
     </w:p>
   </w:comment>
-  <w:comment w:id="78" w:author="Pederson, Neil" w:date="2021-03-01T12:00:00Z" w:initials="PN">
+  <w:comment w:id="88" w:author="Pederson, Neil" w:date="2021-03-01T12:00:00Z" w:initials="PN">
     <w:p>
       <w:pPr>
         <w:pStyle w:val="CommentText"/>
@@ -12300,7 +12384,7 @@
       </w:r>
     </w:p>
   </w:comment>
-  <w:comment w:id="79" w:author="Pederson, Neil" w:date="2021-03-01T12:01:00Z" w:initials="PN">
+  <w:comment w:id="89" w:author="Pederson, Neil" w:date="2021-03-01T12:01:00Z" w:initials="PN">
     <w:p>
       <w:pPr>
         <w:pStyle w:val="CommentText"/>
@@ -12316,7 +12400,7 @@
       </w:r>
     </w:p>
   </w:comment>
-  <w:comment w:id="80" w:author="Pederson, Neil" w:date="2021-03-01T12:02:00Z" w:initials="PN">
+  <w:comment w:id="90" w:author="Pederson, Neil" w:date="2021-03-01T12:02:00Z" w:initials="PN">
     <w:p>
       <w:pPr>
         <w:pStyle w:val="CommentText"/>
@@ -12483,7 +12567,19 @@
           <w:rPr>
             <w:rStyle w:val="Hyperlink"/>
           </w:rPr>
-          <w:t>https://dmartinbenito.files.wordpress.com/2018/06/martin-benito_2018_geb_climate-sensitivity-in-colchic-forests.pdf</w:t>
+          <w:t>https://dmartinbenito.files.wordpress.com/2018/06/martin-ben</w:t>
+        </w:r>
+        <w:r>
+          <w:rPr>
+            <w:rStyle w:val="Hyperlink"/>
+          </w:rPr>
+          <w:t>i</w:t>
+        </w:r>
+        <w:r>
+          <w:rPr>
+            <w:rStyle w:val="Hyperlink"/>
+          </w:rPr>
+          <w:t>to_2018_geb_climate-sensitivity-in-colchic-forests.pdf</w:t>
         </w:r>
       </w:hyperlink>
       <w:r>
@@ -12491,7 +12587,7 @@
       </w:r>
     </w:p>
   </w:comment>
-  <w:comment w:id="81" w:author="Pederson, Neil" w:date="2021-03-01T12:07:00Z" w:initials="PN">
+  <w:comment w:id="91" w:author="Pederson, Neil" w:date="2021-03-01T12:07:00Z" w:initials="PN">
     <w:p>
       <w:pPr>
         <w:pStyle w:val="CommentText"/>
@@ -12507,7 +12603,7 @@
       </w:r>
     </w:p>
   </w:comment>
-  <w:comment w:id="82" w:author="Pederson, Neil" w:date="2021-03-01T12:10:00Z" w:initials="PN">
+  <w:comment w:id="92" w:author="Pederson, Neil" w:date="2021-03-01T12:10:00Z" w:initials="PN">
     <w:p>
       <w:pPr>
         <w:pStyle w:val="CommentText"/>
@@ -12523,7 +12619,7 @@
       </w:r>
     </w:p>
   </w:comment>
-  <w:comment w:id="83" w:author="Pederson, Neil" w:date="2021-03-01T12:12:00Z" w:initials="PN">
+  <w:comment w:id="93" w:author="Pederson, Neil" w:date="2021-03-01T12:12:00Z" w:initials="PN">
     <w:p>
       <w:pPr>
         <w:pStyle w:val="CommentText"/>
@@ -12539,7 +12635,7 @@
       </w:r>
     </w:p>
   </w:comment>
-  <w:comment w:id="84" w:author="Pederson, Neil" w:date="2021-03-01T12:13:00Z" w:initials="PN">
+  <w:comment w:id="94" w:author="Pederson, Neil" w:date="2021-03-01T12:13:00Z" w:initials="PN">
     <w:p>
       <w:pPr>
         <w:pStyle w:val="CommentText"/>
@@ -12555,7 +12651,7 @@
       </w:r>
     </w:p>
   </w:comment>
-  <w:comment w:id="86" w:author="Pederson, Neil" w:date="2021-03-01T12:17:00Z" w:initials="PN">
+  <w:comment w:id="96" w:author="Pederson, Neil" w:date="2021-03-01T12:17:00Z" w:initials="PN">
     <w:p>
       <w:pPr>
         <w:pStyle w:val="CommentText"/>
@@ -12571,7 +12667,7 @@
       </w:r>
     </w:p>
   </w:comment>
-  <w:comment w:id="88" w:author="Pederson, Neil" w:date="2021-03-01T12:25:00Z" w:initials="PN">
+  <w:comment w:id="98" w:author="Pederson, Neil" w:date="2021-03-01T12:25:00Z" w:initials="PN">
     <w:p>
       <w:pPr>
         <w:pStyle w:val="CommentText"/>
@@ -12587,7 +12683,7 @@
       </w:r>
     </w:p>
   </w:comment>
-  <w:comment w:id="92" w:author="Pederson, Neil" w:date="2021-03-01T12:30:00Z" w:initials="PN">
+  <w:comment w:id="102" w:author="Pederson, Neil" w:date="2021-03-01T12:30:00Z" w:initials="PN">
     <w:p>
       <w:pPr>
         <w:pStyle w:val="CommentText"/>
@@ -12619,7 +12715,7 @@
       </w:r>
     </w:p>
   </w:comment>
-  <w:comment w:id="93" w:author="Pederson, Neil" w:date="2021-03-01T12:32:00Z" w:initials="PN">
+  <w:comment w:id="103" w:author="Pederson, Neil" w:date="2021-03-01T12:32:00Z" w:initials="PN">
     <w:p>
       <w:pPr>
         <w:pStyle w:val="CommentText"/>
@@ -12635,7 +12731,7 @@
       </w:r>
     </w:p>
   </w:comment>
-  <w:comment w:id="94" w:author="Pederson, Neil" w:date="2021-03-01T12:33:00Z" w:initials="PN">
+  <w:comment w:id="104" w:author="Pederson, Neil" w:date="2021-03-01T12:33:00Z" w:initials="PN">
     <w:p>
       <w:pPr>
         <w:pStyle w:val="CommentText"/>
@@ -12651,7 +12747,7 @@
       </w:r>
     </w:p>
   </w:comment>
-  <w:comment w:id="95" w:author="Pederson, Neil" w:date="2021-03-01T12:34:00Z" w:initials="PN">
+  <w:comment w:id="105" w:author="Pederson, Neil" w:date="2021-03-01T12:34:00Z" w:initials="PN">
     <w:p>
       <w:pPr>
         <w:pStyle w:val="CommentText"/>
@@ -12667,7 +12763,7 @@
       </w:r>
     </w:p>
   </w:comment>
-  <w:comment w:id="96" w:author="Pederson, Neil" w:date="2021-03-01T12:35:00Z" w:initials="PN">
+  <w:comment w:id="106" w:author="Pederson, Neil" w:date="2021-03-01T12:35:00Z" w:initials="PN">
     <w:p>
       <w:pPr>
         <w:pStyle w:val="CommentText"/>
@@ -12683,7 +12779,7 @@
       </w:r>
     </w:p>
   </w:comment>
-  <w:comment w:id="97" w:author="Pederson, Neil" w:date="2021-03-01T12:36:00Z" w:initials="PN">
+  <w:comment w:id="107" w:author="Pederson, Neil" w:date="2021-03-01T12:36:00Z" w:initials="PN">
     <w:p>
       <w:pPr>
         <w:pStyle w:val="CommentText"/>
@@ -12699,7 +12795,7 @@
       </w:r>
     </w:p>
   </w:comment>
-  <w:comment w:id="99" w:author="Pederson, Neil" w:date="2021-03-01T12:42:00Z" w:initials="PN">
+  <w:comment w:id="109" w:author="Pederson, Neil" w:date="2021-03-01T12:42:00Z" w:initials="PN">
     <w:p>
       <w:pPr>
         <w:pStyle w:val="CommentText"/>
@@ -12736,7 +12832,7 @@
       </w:r>
     </w:p>
   </w:comment>
-  <w:comment w:id="100" w:author="Pederson, Neil" w:date="2021-03-01T12:45:00Z" w:initials="PN">
+  <w:comment w:id="110" w:author="Pederson, Neil" w:date="2021-03-01T12:45:00Z" w:initials="PN">
     <w:p>
       <w:pPr>
         <w:pStyle w:val="CommentText"/>
@@ -12752,7 +12848,7 @@
       </w:r>
     </w:p>
   </w:comment>
-  <w:comment w:id="102" w:author="Pederson, Neil" w:date="2021-03-01T12:46:00Z" w:initials="PN">
+  <w:comment w:id="112" w:author="Pederson, Neil" w:date="2021-03-01T12:46:00Z" w:initials="PN">
     <w:p>
       <w:pPr>
         <w:pStyle w:val="CommentText"/>
@@ -12776,7 +12872,7 @@
       </w:r>
     </w:p>
   </w:comment>
-  <w:comment w:id="103" w:author="Pederson, Neil" w:date="2021-03-01T12:47:00Z" w:initials="PN">
+  <w:comment w:id="113" w:author="Pederson, Neil" w:date="2021-03-01T12:47:00Z" w:initials="PN">
     <w:p>
       <w:pPr>
         <w:pStyle w:val="CommentText"/>
@@ -12792,7 +12888,7 @@
       </w:r>
     </w:p>
   </w:comment>
-  <w:comment w:id="104" w:author="Pederson, Neil" w:date="2021-03-01T12:47:00Z" w:initials="PN">
+  <w:comment w:id="114" w:author="Pederson, Neil" w:date="2021-03-01T12:47:00Z" w:initials="PN">
     <w:p>
       <w:pPr>
         <w:pStyle w:val="CommentText"/>
@@ -12829,7 +12925,7 @@
       </w:r>
     </w:p>
   </w:comment>
-  <w:comment w:id="107" w:author="Pederson, Neil" w:date="2021-03-01T12:51:00Z" w:initials="PN">
+  <w:comment w:id="117" w:author="Pederson, Neil" w:date="2021-03-01T12:51:00Z" w:initials="PN">
     <w:p>
       <w:pPr>
         <w:pStyle w:val="CommentText"/>
@@ -12845,7 +12941,7 @@
       </w:r>
     </w:p>
   </w:comment>
-  <w:comment w:id="108" w:author="Pederson, Neil" w:date="2021-03-01T12:51:00Z" w:initials="PN">
+  <w:comment w:id="118" w:author="Pederson, Neil" w:date="2021-03-01T12:51:00Z" w:initials="PN">
     <w:p>
       <w:pPr>
         <w:pStyle w:val="CommentText"/>
@@ -12861,7 +12957,7 @@
       </w:r>
     </w:p>
   </w:comment>
-  <w:comment w:id="109" w:author="Pederson, Neil" w:date="2021-03-01T12:52:00Z" w:initials="PN">
+  <w:comment w:id="119" w:author="Pederson, Neil" w:date="2021-03-01T12:52:00Z" w:initials="PN">
     <w:p>
       <w:pPr>
         <w:pStyle w:val="CommentText"/>
@@ -12877,7 +12973,7 @@
       </w:r>
     </w:p>
   </w:comment>
-  <w:comment w:id="110" w:author="Pederson, Neil" w:date="2021-03-01T12:52:00Z" w:initials="PN">
+  <w:comment w:id="120" w:author="Pederson, Neil" w:date="2021-03-01T12:52:00Z" w:initials="PN">
     <w:p>
       <w:pPr>
         <w:pStyle w:val="CommentText"/>
@@ -12901,7 +12997,7 @@
       </w:r>
     </w:p>
   </w:comment>
-  <w:comment w:id="111" w:author="Pederson, Neil" w:date="2021-03-01T12:53:00Z" w:initials="PN">
+  <w:comment w:id="121" w:author="Pederson, Neil" w:date="2021-03-01T12:53:00Z" w:initials="PN">
     <w:p>
       <w:pPr>
         <w:pStyle w:val="CommentText"/>
@@ -12917,7 +13013,7 @@
       </w:r>
     </w:p>
   </w:comment>
-  <w:comment w:id="112" w:author="Pederson, Neil" w:date="2021-03-01T12:53:00Z" w:initials="PN">
+  <w:comment w:id="122" w:author="Pederson, Neil" w:date="2021-03-01T12:53:00Z" w:initials="PN">
     <w:p>
       <w:pPr>
         <w:pStyle w:val="CommentText"/>
@@ -12946,7 +13042,7 @@
       </w:r>
     </w:p>
   </w:comment>
-  <w:comment w:id="113" w:author="Pederson, Neil" w:date="2021-03-01T12:56:00Z" w:initials="PN">
+  <w:comment w:id="123" w:author="Pederson, Neil" w:date="2021-03-01T12:56:00Z" w:initials="PN">
     <w:p>
       <w:pPr>
         <w:pStyle w:val="CommentText"/>
@@ -13003,7 +13099,7 @@
       </w:pPr>
     </w:p>
   </w:comment>
-  <w:comment w:id="115" w:author="Pederson, Neil" w:date="2021-03-01T12:58:00Z" w:initials="PN">
+  <w:comment w:id="125" w:author="Pederson, Neil" w:date="2021-03-01T12:58:00Z" w:initials="PN">
     <w:p>
       <w:pPr>
         <w:pStyle w:val="CommentText"/>
@@ -13027,7 +13123,7 @@
       </w:r>
     </w:p>
   </w:comment>
-  <w:comment w:id="116" w:author="Pederson, Neil" w:date="2021-03-01T12:58:00Z" w:initials="PN">
+  <w:comment w:id="126" w:author="Pederson, Neil" w:date="2021-03-01T12:58:00Z" w:initials="PN">
     <w:p>
       <w:pPr>
         <w:pStyle w:val="CommentText"/>
@@ -13060,6 +13156,7 @@
   <w15:commentEx w15:paraId="21A95145" w15:done="0"/>
   <w15:commentEx w15:paraId="5972A378" w15:done="0"/>
   <w15:commentEx w15:paraId="273309F9" w15:done="0"/>
+  <w15:commentEx w15:paraId="0680B7EB" w15:paraIdParent="273309F9" w15:done="0"/>
   <w15:commentEx w15:paraId="64DF4DF2" w15:done="0"/>
   <w15:commentEx w15:paraId="04DB4FFC" w15:done="0"/>
   <w15:commentEx w15:paraId="4D757656" w15:done="0"/>
@@ -13109,6 +13206,7 @@
   <w16cex:commentExtensible w16cex:durableId="23E75243" w16cex:dateUtc="2021-03-01T16:45:00Z"/>
   <w16cex:commentExtensible w16cex:durableId="23E75297" w16cex:dateUtc="2021-03-01T16:46:00Z"/>
   <w16cex:commentExtensible w16cex:durableId="23E752ED" w16cex:dateUtc="2021-03-01T16:47:00Z"/>
+  <w16cex:commentExtensible w16cex:durableId="24056BF1" w16cex:dateUtc="2021-03-24T11:42:00Z"/>
   <w16cex:commentExtensible w16cex:durableId="23E75493" w16cex:dateUtc="2021-03-01T16:54:00Z"/>
   <w16cex:commentExtensible w16cex:durableId="23E754ED" w16cex:dateUtc="2021-03-01T16:56:00Z"/>
   <w16cex:commentExtensible w16cex:durableId="23E7555B" w16cex:dateUtc="2021-03-01T16:58:00Z"/>
@@ -13158,6 +13256,7 @@
   <w16cid:commentId w16cid:paraId="21A95145" w16cid:durableId="23E75243"/>
   <w16cid:commentId w16cid:paraId="5972A378" w16cid:durableId="23E75297"/>
   <w16cid:commentId w16cid:paraId="273309F9" w16cid:durableId="23E752ED"/>
+  <w16cid:commentId w16cid:paraId="0680B7EB" w16cid:durableId="24056BF1"/>
   <w16cid:commentId w16cid:paraId="64DF4DF2" w16cid:durableId="23E75493"/>
   <w16cid:commentId w16cid:paraId="04DB4FFC" w16cid:durableId="23E754ED"/>
   <w16cid:commentId w16cid:paraId="4D757656" w16cid:durableId="23E7555B"/>

</xml_diff>